<commit_message>
Deploying to gh-pages from  @ 44b271b51a876a4ea73f17b0c778284431ebde8d 🚀
</commit_message>
<xml_diff>
--- a/CCFS/Oct2021Meeting/fs-minutes.docx
+++ b/CCFS/Oct2021Meeting/fs-minutes.docx
@@ -1,6 +1,6 @@
 
 <file path=word/document.xml><?xml version="1.0" encoding="utf-8"?>
-<w:document xmlns:wpc="http://schemas.microsoft.com/office/word/2010/wordprocessingCanvas" xmlns:cx="http://schemas.microsoft.com/office/drawing/2014/chartex" xmlns:cx1="http://schemas.microsoft.com/office/drawing/2015/9/8/chartex" xmlns:mc="http://schemas.openxmlformats.org/markup-compatibility/2006" xmlns:o="urn:schemas-microsoft-com:office:office" xmlns:r="http://schemas.openxmlformats.org/officeDocument/2006/relationships" xmlns:m="http://schemas.openxmlformats.org/officeDocument/2006/math" xmlns:v="urn:schemas-microsoft-com:vml" xmlns:wp14="http://schemas.microsoft.com/office/word/2010/wordprocessingDrawing" xmlns:wp="http://schemas.openxmlformats.org/drawingml/2006/wordprocessingDrawing" xmlns:w10="urn:schemas-microsoft-com:office:word" xmlns:w="http://schemas.openxmlformats.org/wordprocessingml/2006/main" xmlns:w14="http://schemas.microsoft.com/office/word/2010/wordml" xmlns:w15="http://schemas.microsoft.com/office/word/2012/wordml" xmlns:w16se="http://schemas.microsoft.com/office/word/2015/wordml/symex" xmlns:wpg="http://schemas.microsoft.com/office/word/2010/wordprocessingGroup" xmlns:wpi="http://schemas.microsoft.com/office/word/2010/wordprocessingInk" xmlns:wne="http://schemas.microsoft.com/office/word/2006/wordml" xmlns:wps="http://schemas.microsoft.com/office/word/2010/wordprocessingShape" mc:Ignorable="w14 w15 w16se wp14">
+<w:document xmlns:wpc="http://schemas.microsoft.com/office/word/2010/wordprocessingCanvas" xmlns:cx="http://schemas.microsoft.com/office/drawing/2014/chartex" xmlns:cx1="http://schemas.microsoft.com/office/drawing/2015/9/8/chartex" xmlns:cx2="http://schemas.microsoft.com/office/drawing/2015/10/21/chartex" xmlns:cx3="http://schemas.microsoft.com/office/drawing/2016/5/9/chartex" xmlns:cx4="http://schemas.microsoft.com/office/drawing/2016/5/10/chartex" xmlns:cx5="http://schemas.microsoft.com/office/drawing/2016/5/11/chartex" xmlns:cx6="http://schemas.microsoft.com/office/drawing/2016/5/12/chartex" xmlns:cx7="http://schemas.microsoft.com/office/drawing/2016/5/13/chartex" xmlns:cx8="http://schemas.microsoft.com/office/drawing/2016/5/14/chartex" xmlns:mc="http://schemas.openxmlformats.org/markup-compatibility/2006" xmlns:aink="http://schemas.microsoft.com/office/drawing/2016/ink" xmlns:am3d="http://schemas.microsoft.com/office/drawing/2017/model3d" xmlns:o="urn:schemas-microsoft-com:office:office" xmlns:r="http://schemas.openxmlformats.org/officeDocument/2006/relationships" xmlns:m="http://schemas.openxmlformats.org/officeDocument/2006/math" xmlns:v="urn:schemas-microsoft-com:vml" xmlns:wp14="http://schemas.microsoft.com/office/word/2010/wordprocessingDrawing" xmlns:wp="http://schemas.openxmlformats.org/drawingml/2006/wordprocessingDrawing" xmlns:w10="urn:schemas-microsoft-com:office:word" xmlns:w="http://schemas.openxmlformats.org/wordprocessingml/2006/main" xmlns:w14="http://schemas.microsoft.com/office/word/2010/wordml" xmlns:w15="http://schemas.microsoft.com/office/word/2012/wordml" xmlns:w16cex="http://schemas.microsoft.com/office/word/2018/wordml/cex" xmlns:w16cid="http://schemas.microsoft.com/office/word/2016/wordml/cid" xmlns:w16="http://schemas.microsoft.com/office/word/2018/wordml" xmlns:w16sdtdh="http://schemas.microsoft.com/office/word/2020/wordml/sdtdatahash" xmlns:w16se="http://schemas.microsoft.com/office/word/2015/wordml/symex" xmlns:wpg="http://schemas.microsoft.com/office/word/2010/wordprocessingGroup" xmlns:wpi="http://schemas.microsoft.com/office/word/2010/wordprocessingInk" xmlns:wne="http://schemas.microsoft.com/office/word/2006/wordml" xmlns:wps="http://schemas.microsoft.com/office/word/2010/wordprocessingShape" mc:Ignorable="w14 w15 w16se w16cid w16 w16cex w16sdtdh wp14">
   <w:body>
     <w:p>
       <w:pPr>
@@ -41,34 +41,25 @@
           <w:b/>
         </w:rPr>
       </w:pPr>
-      <w:proofErr w:type="gramStart"/>
       <w:r>
         <w:rPr>
           <w:rFonts w:ascii="Times New Roman" w:hAnsi="Times New Roman"/>
           <w:b/>
         </w:rPr>
-        <w:t>for</w:t>
-      </w:r>
-      <w:proofErr w:type="gramEnd"/>
+        <w:t xml:space="preserve">for Thursday, </w:t>
+      </w:r>
       <w:r>
         <w:rPr>
           <w:rFonts w:ascii="Times New Roman" w:hAnsi="Times New Roman"/>
           <w:b/>
         </w:rPr>
-        <w:t xml:space="preserve"> Thursday, </w:t>
+        <w:t>September 30</w:t>
       </w:r>
       <w:r>
         <w:rPr>
           <w:rFonts w:ascii="Times New Roman" w:hAnsi="Times New Roman"/>
           <w:b/>
         </w:rPr>
-        <w:t>September 30</w:t>
-      </w:r>
-      <w:r>
-        <w:rPr>
-          <w:rFonts w:ascii="Times New Roman" w:hAnsi="Times New Roman"/>
-          <w:b/>
-        </w:rPr>
         <w:t>, 2021 from 3:30 to 4:20 pm held virtually.</w:t>
       </w:r>
     </w:p>
@@ -78,6 +69,8 @@
         <w:rPr>
           <w:rFonts w:ascii="Times New Roman" w:hAnsi="Times New Roman"/>
           <w:color w:val="000000"/>
+          <w:sz w:val="24"/>
+          <w:szCs w:val="24"/>
         </w:rPr>
       </w:pPr>
       <w:r>
@@ -86,6 +79,8 @@
           <w:b/>
           <w:bCs/>
           <w:color w:val="000000"/>
+          <w:sz w:val="24"/>
+          <w:szCs w:val="24"/>
         </w:rPr>
         <w:t xml:space="preserve">Attendance: </w:t>
       </w:r>
@@ -94,6 +89,8 @@
           <w:rFonts w:ascii="Times New Roman" w:hAnsi="Times New Roman"/>
           <w:bCs/>
           <w:color w:val="000000"/>
+          <w:sz w:val="24"/>
+          <w:szCs w:val="24"/>
         </w:rPr>
         <w:t>Jonathan Peters,</w:t>
       </w:r>
@@ -103,6 +100,8 @@
           <w:b/>
           <w:bCs/>
           <w:color w:val="000000"/>
+          <w:sz w:val="24"/>
+          <w:szCs w:val="24"/>
         </w:rPr>
         <w:t> </w:t>
       </w:r>
@@ -110,6 +109,8 @@
         <w:rPr>
           <w:rFonts w:ascii="Times New Roman" w:hAnsi="Times New Roman"/>
           <w:color w:val="000000"/>
+          <w:sz w:val="24"/>
+          <w:szCs w:val="24"/>
         </w:rPr>
         <w:t xml:space="preserve">Chang-Hui Shen, Angelo </w:t>
       </w:r>
@@ -118,6 +119,8 @@
         <w:rPr>
           <w:rFonts w:ascii="Times New Roman" w:hAnsi="Times New Roman"/>
           <w:color w:val="000000"/>
+          <w:sz w:val="24"/>
+          <w:szCs w:val="24"/>
         </w:rPr>
         <w:t>Bongiorno</w:t>
       </w:r>
@@ -126,6 +129,8 @@
         <w:rPr>
           <w:rFonts w:ascii="Times New Roman" w:hAnsi="Times New Roman"/>
           <w:color w:val="000000"/>
+          <w:sz w:val="24"/>
+          <w:szCs w:val="24"/>
         </w:rPr>
         <w:t xml:space="preserve">, </w:t>
       </w:r>
@@ -134,6 +139,8 @@
         <w:rPr>
           <w:rFonts w:ascii="Times New Roman" w:hAnsi="Times New Roman"/>
           <w:color w:val="000000"/>
+          <w:sz w:val="24"/>
+          <w:szCs w:val="24"/>
         </w:rPr>
         <w:t>Yumei</w:t>
       </w:r>
@@ -142,6 +149,8 @@
         <w:rPr>
           <w:rFonts w:ascii="Times New Roman" w:hAnsi="Times New Roman"/>
           <w:color w:val="000000"/>
+          <w:sz w:val="24"/>
+          <w:szCs w:val="24"/>
         </w:rPr>
         <w:t xml:space="preserve"> </w:t>
       </w:r>
@@ -150,6 +159,8 @@
         <w:rPr>
           <w:rFonts w:ascii="Times New Roman" w:hAnsi="Times New Roman"/>
           <w:color w:val="000000"/>
+          <w:sz w:val="24"/>
+          <w:szCs w:val="24"/>
         </w:rPr>
         <w:t>Huo</w:t>
       </w:r>
@@ -158,14 +169,18 @@
         <w:rPr>
           <w:rFonts w:ascii="Times New Roman" w:hAnsi="Times New Roman"/>
           <w:color w:val="000000"/>
-        </w:rPr>
-        <w:t xml:space="preserve">, Rachel Grant, Simone </w:t>
-      </w:r>
-      <w:proofErr w:type="spellStart"/>
-      <w:r>
-        <w:rPr>
-          <w:rFonts w:ascii="Times New Roman" w:hAnsi="Times New Roman"/>
-          <w:color w:val="000000"/>
+          <w:sz w:val="24"/>
+          <w:szCs w:val="24"/>
+        </w:rPr>
+        <w:t xml:space="preserve">, Simone </w:t>
+      </w:r>
+      <w:proofErr w:type="spellStart"/>
+      <w:r>
+        <w:rPr>
+          <w:rFonts w:ascii="Times New Roman" w:hAnsi="Times New Roman"/>
+          <w:color w:val="000000"/>
+          <w:sz w:val="24"/>
+          <w:szCs w:val="24"/>
         </w:rPr>
         <w:t>Wegge</w:t>
       </w:r>
@@ -174,6 +189,8 @@
         <w:rPr>
           <w:rFonts w:ascii="Times New Roman" w:hAnsi="Times New Roman"/>
           <w:color w:val="000000"/>
+          <w:sz w:val="24"/>
+          <w:szCs w:val="24"/>
         </w:rPr>
         <w:t xml:space="preserve">, Gene </w:t>
       </w:r>
@@ -182,6 +199,8 @@
         <w:rPr>
           <w:rFonts w:ascii="Times New Roman" w:hAnsi="Times New Roman"/>
           <w:color w:val="000000"/>
+          <w:sz w:val="24"/>
+          <w:szCs w:val="24"/>
         </w:rPr>
         <w:t>Fellner</w:t>
       </w:r>
@@ -190,30 +209,54 @@
         <w:rPr>
           <w:rFonts w:ascii="Times New Roman" w:hAnsi="Times New Roman"/>
           <w:color w:val="000000"/>
-        </w:rPr>
-        <w:t xml:space="preserve">, Neo </w:t>
-      </w:r>
-      <w:proofErr w:type="spellStart"/>
-      <w:r>
-        <w:rPr>
-          <w:rFonts w:ascii="Times New Roman" w:hAnsi="Times New Roman"/>
-          <w:color w:val="000000"/>
-        </w:rPr>
-        <w:t>Antoniades</w:t>
-      </w:r>
-      <w:proofErr w:type="spellEnd"/>
-      <w:r>
-        <w:rPr>
-          <w:rFonts w:ascii="Times New Roman" w:hAnsi="Times New Roman"/>
-          <w:color w:val="000000"/>
-        </w:rPr>
-        <w:t xml:space="preserve">, Lee Papa, John Wing, Jonathan Cope, </w:t>
-      </w:r>
-      <w:proofErr w:type="spellStart"/>
-      <w:r>
-        <w:rPr>
-          <w:rFonts w:ascii="Times New Roman" w:hAnsi="Times New Roman"/>
-          <w:color w:val="000000"/>
+          <w:sz w:val="24"/>
+          <w:szCs w:val="24"/>
+        </w:rPr>
+        <w:t>, Lee Papa,</w:t>
+      </w:r>
+      <w:r>
+        <w:rPr>
+          <w:rFonts w:ascii="Times New Roman" w:hAnsi="Times New Roman"/>
+          <w:color w:val="000000"/>
+          <w:sz w:val="24"/>
+          <w:szCs w:val="24"/>
+        </w:rPr>
+        <w:t xml:space="preserve"> </w:t>
+      </w:r>
+      <w:r>
+        <w:rPr>
+          <w:rFonts w:ascii="Times New Roman" w:hAnsi="Times New Roman"/>
+          <w:color w:val="000000"/>
+          <w:sz w:val="24"/>
+          <w:szCs w:val="24"/>
+        </w:rPr>
+        <w:t>Mark Feuer</w:t>
+      </w:r>
+      <w:r>
+        <w:rPr>
+          <w:rFonts w:ascii="Times New Roman" w:hAnsi="Times New Roman"/>
+          <w:color w:val="000000"/>
+          <w:sz w:val="24"/>
+          <w:szCs w:val="24"/>
+        </w:rPr>
+        <w:t xml:space="preserve">. </w:t>
+      </w:r>
+      <w:r>
+        <w:rPr>
+          <w:rFonts w:ascii="Times New Roman" w:hAnsi="Times New Roman"/>
+          <w:color w:val="000000"/>
+          <w:sz w:val="24"/>
+          <w:szCs w:val="24"/>
+        </w:rPr>
+        <w:t xml:space="preserve">Valerie Forrestal, </w:t>
+      </w:r>
+      <w:proofErr w:type="spellStart"/>
+      <w:r>
+        <w:rPr>
+          <w:rFonts w:ascii="Times New Roman" w:hAnsi="Times New Roman"/>
+          <w:color w:val="000000"/>
+          <w:sz w:val="24"/>
+          <w:szCs w:val="24"/>
         </w:rPr>
         <w:t>Carles</w:t>
       </w:r>
@@ -222,6 +265,8 @@
         <w:rPr>
           <w:rFonts w:ascii="Times New Roman" w:hAnsi="Times New Roman"/>
           <w:color w:val="000000"/>
+          <w:sz w:val="24"/>
+          <w:szCs w:val="24"/>
         </w:rPr>
         <w:t xml:space="preserve"> </w:t>
       </w:r>
@@ -230,6 +275,8 @@
         <w:rPr>
           <w:rFonts w:ascii="Times New Roman" w:hAnsi="Times New Roman"/>
           <w:color w:val="000000"/>
+          <w:sz w:val="24"/>
+          <w:szCs w:val="24"/>
         </w:rPr>
         <w:t>Solà</w:t>
       </w:r>
@@ -238,6 +285,8 @@
         <w:rPr>
           <w:rFonts w:ascii="Times New Roman" w:hAnsi="Times New Roman"/>
           <w:color w:val="000000"/>
+          <w:sz w:val="24"/>
+          <w:szCs w:val="24"/>
         </w:rPr>
         <w:t xml:space="preserve"> </w:t>
       </w:r>
@@ -246,6 +295,8 @@
         <w:rPr>
           <w:rFonts w:ascii="Times New Roman" w:hAnsi="Times New Roman"/>
           <w:color w:val="000000"/>
+          <w:sz w:val="24"/>
+          <w:szCs w:val="24"/>
         </w:rPr>
         <w:t>Belda</w:t>
       </w:r>
@@ -254,14 +305,94 @@
         <w:rPr>
           <w:rFonts w:ascii="Times New Roman" w:hAnsi="Times New Roman"/>
           <w:color w:val="000000"/>
-        </w:rPr>
-        <w:t xml:space="preserve">, Soon Chun, Carlo </w:t>
-      </w:r>
-      <w:proofErr w:type="spellStart"/>
-      <w:r>
-        <w:rPr>
-          <w:rFonts w:ascii="Times New Roman" w:hAnsi="Times New Roman"/>
-          <w:color w:val="000000"/>
+          <w:sz w:val="24"/>
+          <w:szCs w:val="24"/>
+        </w:rPr>
+        <w:t xml:space="preserve"> </w:t>
+      </w:r>
+      <w:r>
+        <w:rPr>
+          <w:rFonts w:ascii="Times New Roman" w:hAnsi="Times New Roman"/>
+          <w:color w:val="000000"/>
+          <w:sz w:val="24"/>
+          <w:szCs w:val="24"/>
+        </w:rPr>
+        <w:t xml:space="preserve">, </w:t>
+      </w:r>
+      <w:proofErr w:type="spellStart"/>
+      <w:r>
+        <w:rPr>
+          <w:rFonts w:ascii="Times New Roman" w:hAnsi="Times New Roman"/>
+          <w:color w:val="000000"/>
+          <w:sz w:val="24"/>
+          <w:szCs w:val="24"/>
+        </w:rPr>
+        <w:t>Rosane</w:t>
+      </w:r>
+      <w:proofErr w:type="spellEnd"/>
+      <w:r>
+        <w:rPr>
+          <w:rFonts w:ascii="Times New Roman" w:hAnsi="Times New Roman"/>
+          <w:color w:val="000000"/>
+          <w:sz w:val="24"/>
+          <w:szCs w:val="24"/>
+        </w:rPr>
+        <w:t xml:space="preserve"> </w:t>
+      </w:r>
+      <w:proofErr w:type="spellStart"/>
+      <w:r>
+        <w:rPr>
+          <w:rFonts w:ascii="Times New Roman" w:hAnsi="Times New Roman"/>
+          <w:color w:val="000000"/>
+          <w:sz w:val="24"/>
+          <w:szCs w:val="24"/>
+        </w:rPr>
+        <w:t>Gertner,</w:t>
+      </w:r>
+      <w:r>
+        <w:rPr>
+          <w:rFonts w:ascii="Times New Roman" w:hAnsi="Times New Roman"/>
+          <w:color w:val="000000"/>
+          <w:sz w:val="24"/>
+          <w:szCs w:val="24"/>
+        </w:rPr>
+        <w:t>Soon</w:t>
+      </w:r>
+      <w:proofErr w:type="spellEnd"/>
+      <w:r>
+        <w:rPr>
+          <w:rFonts w:ascii="Times New Roman" w:hAnsi="Times New Roman"/>
+          <w:color w:val="000000"/>
+          <w:sz w:val="24"/>
+          <w:szCs w:val="24"/>
+        </w:rPr>
+        <w:t xml:space="preserve"> Chun,</w:t>
+      </w:r>
+      <w:r>
+        <w:rPr>
+          <w:rFonts w:ascii="Times New Roman" w:hAnsi="Times New Roman"/>
+          <w:color w:val="000000"/>
+          <w:sz w:val="24"/>
+          <w:szCs w:val="24"/>
+        </w:rPr>
+        <w:t xml:space="preserve"> </w:t>
+      </w:r>
+      <w:r>
+        <w:rPr>
+          <w:rFonts w:ascii="Times New Roman" w:hAnsi="Times New Roman"/>
+          <w:color w:val="000000"/>
+          <w:sz w:val="24"/>
+          <w:szCs w:val="24"/>
+        </w:rPr>
+        <w:t xml:space="preserve">Carlo </w:t>
+      </w:r>
+      <w:proofErr w:type="spellStart"/>
+      <w:r>
+        <w:rPr>
+          <w:rFonts w:ascii="Times New Roman" w:hAnsi="Times New Roman"/>
+          <w:color w:val="000000"/>
+          <w:sz w:val="24"/>
+          <w:szCs w:val="24"/>
         </w:rPr>
         <w:t>Lancelloti</w:t>
       </w:r>
@@ -270,30 +401,56 @@
         <w:rPr>
           <w:rFonts w:ascii="Times New Roman" w:hAnsi="Times New Roman"/>
           <w:color w:val="000000"/>
-        </w:rPr>
-        <w:t xml:space="preserve">, Tara </w:t>
-      </w:r>
-      <w:proofErr w:type="spellStart"/>
-      <w:r>
-        <w:rPr>
-          <w:rFonts w:ascii="Times New Roman" w:hAnsi="Times New Roman"/>
-          <w:color w:val="000000"/>
-        </w:rPr>
-        <w:t>Mateik</w:t>
-      </w:r>
-      <w:proofErr w:type="spellEnd"/>
-      <w:r>
-        <w:rPr>
-          <w:rFonts w:ascii="Times New Roman" w:hAnsi="Times New Roman"/>
-          <w:color w:val="000000"/>
-        </w:rPr>
-        <w:t xml:space="preserve">, Natalie </w:t>
-      </w:r>
-      <w:proofErr w:type="spellStart"/>
-      <w:r>
-        <w:rPr>
-          <w:rFonts w:ascii="Times New Roman" w:hAnsi="Times New Roman"/>
-          <w:color w:val="000000"/>
+          <w:sz w:val="24"/>
+          <w:szCs w:val="24"/>
+        </w:rPr>
+        <w:t xml:space="preserve">, </w:t>
+      </w:r>
+      <w:r>
+        <w:rPr>
+          <w:rFonts w:ascii="Times New Roman" w:hAnsi="Times New Roman"/>
+          <w:color w:val="000000"/>
+          <w:sz w:val="24"/>
+          <w:szCs w:val="24"/>
+        </w:rPr>
+        <w:t xml:space="preserve">Cynthia </w:t>
+      </w:r>
+      <w:proofErr w:type="spellStart"/>
+      <w:r>
+        <w:rPr>
+          <w:rFonts w:ascii="Times New Roman" w:hAnsi="Times New Roman"/>
+          <w:color w:val="000000"/>
+          <w:sz w:val="24"/>
+          <w:szCs w:val="24"/>
+        </w:rPr>
+        <w:t>Chris,</w:t>
+      </w:r>
+      <w:r>
+        <w:rPr>
+          <w:rFonts w:ascii="Times New Roman" w:hAnsi="Times New Roman"/>
+          <w:color w:val="000000"/>
+          <w:sz w:val="24"/>
+          <w:szCs w:val="24"/>
+        </w:rPr>
+        <w:t>Natalie</w:t>
+      </w:r>
+      <w:proofErr w:type="spellEnd"/>
+      <w:r>
+        <w:rPr>
+          <w:rFonts w:ascii="Times New Roman" w:hAnsi="Times New Roman"/>
+          <w:color w:val="000000"/>
+          <w:sz w:val="24"/>
+          <w:szCs w:val="24"/>
+        </w:rPr>
+        <w:t xml:space="preserve"> </w:t>
+      </w:r>
+      <w:proofErr w:type="spellStart"/>
+      <w:r>
+        <w:rPr>
+          <w:rFonts w:ascii="Times New Roman" w:hAnsi="Times New Roman"/>
+          <w:color w:val="000000"/>
+          <w:sz w:val="24"/>
+          <w:szCs w:val="24"/>
         </w:rPr>
         <w:t>Fischetti</w:t>
       </w:r>
@@ -302,109 +459,339 @@
         <w:rPr>
           <w:rFonts w:ascii="Times New Roman" w:hAnsi="Times New Roman"/>
           <w:color w:val="000000"/>
+          <w:sz w:val="24"/>
+          <w:szCs w:val="24"/>
         </w:rPr>
         <w:t xml:space="preserve">, </w:t>
       </w:r>
-      <w:proofErr w:type="spellStart"/>
-      <w:r>
-        <w:rPr>
-          <w:rFonts w:ascii="Times New Roman" w:hAnsi="Times New Roman"/>
-          <w:color w:val="000000"/>
-        </w:rPr>
-        <w:t>Siona</w:t>
-      </w:r>
-      <w:proofErr w:type="spellEnd"/>
-      <w:r>
-        <w:rPr>
-          <w:rFonts w:ascii="Times New Roman" w:hAnsi="Times New Roman"/>
-          <w:color w:val="000000"/>
-        </w:rPr>
-        <w:t xml:space="preserve">  Wilson, Robert </w:t>
-      </w:r>
-      <w:proofErr w:type="spellStart"/>
-      <w:r>
-        <w:rPr>
-          <w:rFonts w:ascii="Times New Roman" w:hAnsi="Times New Roman"/>
-          <w:color w:val="000000"/>
-        </w:rPr>
-        <w:t>Lovering</w:t>
-      </w:r>
-      <w:proofErr w:type="spellEnd"/>
-      <w:r>
-        <w:rPr>
-          <w:rFonts w:ascii="Times New Roman" w:hAnsi="Times New Roman"/>
-          <w:color w:val="000000"/>
+      <w:r>
+        <w:rPr>
+          <w:rFonts w:ascii="Times New Roman" w:hAnsi="Times New Roman"/>
+          <w:color w:val="000000"/>
+          <w:sz w:val="24"/>
+          <w:szCs w:val="24"/>
+        </w:rPr>
+        <w:t>Mark White,</w:t>
+      </w:r>
+      <w:r>
+        <w:rPr>
+          <w:rFonts w:ascii="Times New Roman" w:hAnsi="Times New Roman"/>
+          <w:color w:val="000000"/>
+          <w:sz w:val="24"/>
+          <w:szCs w:val="24"/>
+        </w:rPr>
+        <w:t xml:space="preserve"> </w:t>
+      </w:r>
+      <w:proofErr w:type="spellStart"/>
+      <w:r>
+        <w:rPr>
+          <w:rFonts w:ascii="Times New Roman" w:hAnsi="Times New Roman"/>
+          <w:color w:val="000000"/>
+          <w:sz w:val="24"/>
+          <w:szCs w:val="24"/>
+        </w:rPr>
+        <w:t>Zaghoul</w:t>
+      </w:r>
+      <w:proofErr w:type="spellEnd"/>
+      <w:r>
+        <w:rPr>
+          <w:rFonts w:ascii="Times New Roman" w:hAnsi="Times New Roman"/>
+          <w:color w:val="000000"/>
+          <w:sz w:val="24"/>
+          <w:szCs w:val="24"/>
+        </w:rPr>
+        <w:t xml:space="preserve"> Ahmed, </w:t>
+      </w:r>
+      <w:r>
+        <w:rPr>
+          <w:rFonts w:ascii="Times New Roman" w:hAnsi="Times New Roman"/>
+          <w:color w:val="000000"/>
+          <w:sz w:val="24"/>
+          <w:szCs w:val="24"/>
+        </w:rPr>
+        <w:t>Jane  Marcus Delgado,</w:t>
+      </w:r>
+      <w:r>
+        <w:rPr>
+          <w:rFonts w:ascii="Times New Roman" w:hAnsi="Times New Roman"/>
+          <w:color w:val="000000"/>
+          <w:sz w:val="24"/>
+          <w:szCs w:val="24"/>
+        </w:rPr>
+        <w:t xml:space="preserve"> </w:t>
+      </w:r>
+      <w:r>
+        <w:rPr>
+          <w:rFonts w:ascii="Times New Roman" w:hAnsi="Times New Roman"/>
+          <w:color w:val="000000"/>
+          <w:sz w:val="24"/>
+          <w:szCs w:val="24"/>
+        </w:rPr>
+        <w:t xml:space="preserve">Deborah De Simone </w:t>
+      </w:r>
+      <w:r>
+        <w:rPr>
+          <w:rFonts w:ascii="Times New Roman" w:hAnsi="Times New Roman"/>
+          <w:color w:val="000000"/>
+          <w:sz w:val="24"/>
+          <w:szCs w:val="24"/>
+        </w:rPr>
+        <w:t>,</w:t>
+      </w:r>
+      <w:r>
+        <w:rPr>
+          <w:rFonts w:ascii="Times New Roman" w:hAnsi="Times New Roman"/>
+          <w:color w:val="000000"/>
+          <w:sz w:val="24"/>
+          <w:szCs w:val="24"/>
+        </w:rPr>
+        <w:t xml:space="preserve">Comfort </w:t>
+      </w:r>
+      <w:proofErr w:type="spellStart"/>
+      <w:r>
+        <w:rPr>
+          <w:rFonts w:ascii="Times New Roman" w:hAnsi="Times New Roman"/>
+          <w:color w:val="000000"/>
+          <w:sz w:val="24"/>
+          <w:szCs w:val="24"/>
+        </w:rPr>
+        <w:t>Asanbe</w:t>
+      </w:r>
+      <w:proofErr w:type="spellEnd"/>
+      <w:r>
+        <w:rPr>
+          <w:rFonts w:ascii="Times New Roman" w:hAnsi="Times New Roman"/>
+          <w:color w:val="000000"/>
+          <w:sz w:val="24"/>
+          <w:szCs w:val="24"/>
         </w:rPr>
         <w:t xml:space="preserve">, </w:t>
       </w:r>
-      <w:proofErr w:type="spellStart"/>
-      <w:r>
-        <w:rPr>
-          <w:rFonts w:ascii="Times New Roman" w:hAnsi="Times New Roman"/>
-          <w:color w:val="000000"/>
-        </w:rPr>
-        <w:t>Zaghoul</w:t>
-      </w:r>
-      <w:proofErr w:type="spellEnd"/>
-      <w:r>
-        <w:rPr>
-          <w:rFonts w:ascii="Times New Roman" w:hAnsi="Times New Roman"/>
-          <w:color w:val="000000"/>
-        </w:rPr>
-        <w:t xml:space="preserve"> Ahmed, Bill Schreiber, Jane  Marcus Delgado, ,</w:t>
-      </w:r>
-      <w:proofErr w:type="spellStart"/>
-      <w:r>
-        <w:rPr>
-          <w:rFonts w:ascii="Times New Roman" w:hAnsi="Times New Roman"/>
-          <w:color w:val="000000"/>
-        </w:rPr>
-        <w:t>Florette</w:t>
-      </w:r>
-      <w:proofErr w:type="spellEnd"/>
-      <w:r>
-        <w:rPr>
-          <w:rFonts w:ascii="Times New Roman" w:hAnsi="Times New Roman"/>
-          <w:color w:val="000000"/>
-        </w:rPr>
-        <w:t xml:space="preserve"> Co</w:t>
-      </w:r>
-      <w:r>
-        <w:rPr>
-          <w:rFonts w:ascii="Times New Roman" w:hAnsi="Times New Roman"/>
-          <w:color w:val="000000"/>
-        </w:rPr>
-        <w:t xml:space="preserve">hen, Christine </w:t>
-      </w:r>
-      <w:proofErr w:type="spellStart"/>
-      <w:r>
-        <w:rPr>
-          <w:rFonts w:ascii="Times New Roman" w:hAnsi="Times New Roman"/>
-          <w:color w:val="000000"/>
-        </w:rPr>
-        <w:t>Flyn</w:t>
-      </w:r>
-      <w:proofErr w:type="spellEnd"/>
-      <w:r>
-        <w:rPr>
-          <w:rFonts w:ascii="Times New Roman" w:hAnsi="Times New Roman"/>
-          <w:color w:val="000000"/>
+      <w:r>
+        <w:rPr>
+          <w:rFonts w:ascii="Times New Roman" w:hAnsi="Times New Roman"/>
+          <w:color w:val="000000"/>
+          <w:sz w:val="24"/>
+          <w:szCs w:val="24"/>
+        </w:rPr>
+        <w:t>Christine Flyn</w:t>
+      </w:r>
+      <w:r>
+        <w:rPr>
+          <w:rFonts w:ascii="Times New Roman" w:hAnsi="Times New Roman"/>
+          <w:color w:val="000000"/>
+          <w:sz w:val="24"/>
+          <w:szCs w:val="24"/>
+        </w:rPr>
+        <w:t>n</w:t>
+      </w:r>
+      <w:r>
+        <w:rPr>
+          <w:rFonts w:ascii="Times New Roman" w:hAnsi="Times New Roman"/>
+          <w:color w:val="000000"/>
+          <w:sz w:val="24"/>
+          <w:szCs w:val="24"/>
+        </w:rPr>
+        <w:t xml:space="preserve"> Saulnier</w:t>
+      </w:r>
+      <w:r>
+        <w:rPr>
+          <w:rFonts w:ascii="Times New Roman" w:hAnsi="Times New Roman"/>
+          <w:color w:val="000000"/>
+          <w:sz w:val="24"/>
+          <w:szCs w:val="24"/>
+        </w:rPr>
+        <w:t xml:space="preserve">, </w:t>
+      </w:r>
+      <w:r>
+        <w:rPr>
+          <w:rFonts w:ascii="Times New Roman" w:hAnsi="Times New Roman"/>
+          <w:color w:val="000000"/>
+          <w:sz w:val="24"/>
+          <w:szCs w:val="24"/>
+        </w:rPr>
+        <w:t xml:space="preserve">Jay Arena, Lucas </w:t>
+      </w:r>
+      <w:proofErr w:type="spellStart"/>
+      <w:r>
+        <w:rPr>
+          <w:rFonts w:ascii="Times New Roman" w:hAnsi="Times New Roman"/>
+          <w:color w:val="000000"/>
+          <w:sz w:val="24"/>
+          <w:szCs w:val="24"/>
+        </w:rPr>
+        <w:t>Marchante</w:t>
+      </w:r>
+      <w:proofErr w:type="spellEnd"/>
+      <w:r>
+        <w:rPr>
+          <w:rFonts w:ascii="Times New Roman" w:hAnsi="Times New Roman"/>
+          <w:color w:val="000000"/>
+          <w:sz w:val="24"/>
+          <w:szCs w:val="24"/>
+        </w:rPr>
+        <w:t xml:space="preserve">-Aragón, Alyson </w:t>
+      </w:r>
+      <w:proofErr w:type="spellStart"/>
+      <w:r>
+        <w:rPr>
+          <w:rFonts w:ascii="Times New Roman" w:hAnsi="Times New Roman"/>
+          <w:color w:val="000000"/>
+          <w:sz w:val="24"/>
+          <w:szCs w:val="24"/>
+        </w:rPr>
+        <w:t>Bardsely</w:t>
+      </w:r>
+      <w:proofErr w:type="spellEnd"/>
+      <w:r>
+        <w:rPr>
+          <w:rFonts w:ascii="Times New Roman" w:hAnsi="Times New Roman"/>
+          <w:color w:val="000000"/>
+          <w:sz w:val="24"/>
+          <w:szCs w:val="24"/>
+        </w:rPr>
+        <w:t xml:space="preserve">, Alan </w:t>
+      </w:r>
+      <w:proofErr w:type="spellStart"/>
+      <w:r>
+        <w:rPr>
+          <w:rFonts w:ascii="Times New Roman" w:hAnsi="Times New Roman"/>
+          <w:color w:val="000000"/>
+          <w:sz w:val="24"/>
+          <w:szCs w:val="24"/>
+        </w:rPr>
+        <w:t>Benimoff</w:t>
+      </w:r>
+      <w:proofErr w:type="spellEnd"/>
+      <w:r>
+        <w:rPr>
+          <w:rFonts w:ascii="Times New Roman" w:hAnsi="Times New Roman"/>
+          <w:color w:val="000000"/>
+          <w:sz w:val="24"/>
+          <w:szCs w:val="24"/>
+        </w:rPr>
+        <w:t xml:space="preserve">, Jason Bishop, </w:t>
+      </w:r>
+      <w:r>
+        <w:rPr>
+          <w:rFonts w:ascii="Times New Roman" w:hAnsi="Times New Roman"/>
+          <w:color w:val="000000"/>
+          <w:sz w:val="24"/>
+          <w:szCs w:val="24"/>
+        </w:rPr>
+        <w:t xml:space="preserve">Katie </w:t>
+      </w:r>
+      <w:proofErr w:type="spellStart"/>
+      <w:r>
+        <w:rPr>
+          <w:rFonts w:ascii="Times New Roman" w:hAnsi="Times New Roman"/>
+          <w:color w:val="000000"/>
+          <w:sz w:val="24"/>
+          <w:szCs w:val="24"/>
+        </w:rPr>
+        <w:t>Cumiskey</w:t>
+      </w:r>
+      <w:proofErr w:type="spellEnd"/>
+      <w:r>
+        <w:rPr>
+          <w:rFonts w:ascii="Times New Roman" w:hAnsi="Times New Roman"/>
+          <w:color w:val="000000"/>
+          <w:sz w:val="24"/>
+          <w:szCs w:val="24"/>
+        </w:rPr>
+        <w:t xml:space="preserve">, Maryann </w:t>
+      </w:r>
+      <w:proofErr w:type="spellStart"/>
+      <w:r>
+        <w:rPr>
+          <w:rFonts w:ascii="Times New Roman" w:hAnsi="Times New Roman"/>
+          <w:color w:val="000000"/>
+          <w:sz w:val="24"/>
+          <w:szCs w:val="24"/>
+        </w:rPr>
+        <w:t>Feola</w:t>
+      </w:r>
+      <w:proofErr w:type="spellEnd"/>
+      <w:r>
+        <w:rPr>
+          <w:rFonts w:ascii="Times New Roman" w:hAnsi="Times New Roman"/>
+          <w:color w:val="000000"/>
+          <w:sz w:val="24"/>
+          <w:szCs w:val="24"/>
+        </w:rPr>
+        <w:t xml:space="preserve">, </w:t>
+      </w:r>
+      <w:r>
+        <w:rPr>
+          <w:rFonts w:ascii="Times New Roman" w:hAnsi="Times New Roman"/>
+          <w:color w:val="000000"/>
+          <w:sz w:val="24"/>
+          <w:szCs w:val="24"/>
+        </w:rPr>
+        <w:t xml:space="preserve">Susan </w:t>
+      </w:r>
+      <w:proofErr w:type="spellStart"/>
+      <w:r>
+        <w:rPr>
+          <w:rFonts w:ascii="Times New Roman" w:hAnsi="Times New Roman"/>
+          <w:color w:val="000000"/>
+          <w:sz w:val="24"/>
+          <w:szCs w:val="24"/>
+        </w:rPr>
+        <w:t>Imberman</w:t>
+      </w:r>
+      <w:proofErr w:type="spellEnd"/>
+      <w:r>
+        <w:rPr>
+          <w:rFonts w:ascii="Times New Roman" w:hAnsi="Times New Roman"/>
+          <w:color w:val="000000"/>
+          <w:sz w:val="24"/>
+          <w:szCs w:val="24"/>
+        </w:rPr>
+        <w:t>,</w:t>
+      </w:r>
+      <w:r>
+        <w:rPr>
+          <w:rFonts w:ascii="Times New Roman" w:hAnsi="Times New Roman"/>
+          <w:color w:val="000000"/>
+          <w:sz w:val="24"/>
+          <w:szCs w:val="24"/>
         </w:rPr>
         <w:t xml:space="preserve"> </w:t>
       </w:r>
-      <w:proofErr w:type="spellStart"/>
-      <w:r>
-        <w:rPr>
-          <w:rFonts w:ascii="Times New Roman" w:hAnsi="Times New Roman"/>
-          <w:color w:val="000000"/>
-        </w:rPr>
-        <w:t>Saulnier</w:t>
-      </w:r>
-      <w:proofErr w:type="spellEnd"/>
-      <w:r>
-        <w:rPr>
-          <w:rFonts w:ascii="Times New Roman" w:hAnsi="Times New Roman"/>
-          <w:color w:val="000000"/>
+      <w:r>
+        <w:rPr>
+          <w:rFonts w:ascii="Times New Roman" w:hAnsi="Times New Roman"/>
+          <w:color w:val="000000"/>
+          <w:sz w:val="24"/>
+          <w:szCs w:val="24"/>
+        </w:rPr>
+        <w:t>Wilma Jones, Sylvia Kahan,</w:t>
+      </w:r>
+      <w:r>
+        <w:rPr>
+          <w:rFonts w:ascii="Times New Roman" w:hAnsi="Times New Roman"/>
+          <w:color w:val="000000"/>
+          <w:sz w:val="24"/>
+          <w:szCs w:val="24"/>
+        </w:rPr>
+        <w:t xml:space="preserve"> </w:t>
+      </w:r>
+      <w:r>
+        <w:rPr>
+          <w:rFonts w:ascii="Times New Roman" w:hAnsi="Times New Roman"/>
+          <w:color w:val="000000"/>
+          <w:sz w:val="24"/>
+          <w:szCs w:val="24"/>
+        </w:rPr>
+        <w:t>Catherine Lavender, John Lawrence, Alfred Levine</w:t>
+      </w:r>
+      <w:r>
+        <w:rPr>
+          <w:rFonts w:ascii="Times New Roman" w:hAnsi="Times New Roman"/>
+          <w:color w:val="000000"/>
+          <w:sz w:val="24"/>
+          <w:szCs w:val="24"/>
         </w:rPr>
         <w:t xml:space="preserve">, </w:t>
       </w:r>
@@ -412,62 +799,112 @@
         <w:rPr>
           <w:rFonts w:ascii="Times New Roman" w:hAnsi="Times New Roman"/>
           <w:color w:val="000000"/>
-        </w:rPr>
-        <w:t xml:space="preserve">Jay Arena, Lucas </w:t>
-      </w:r>
-      <w:proofErr w:type="spellStart"/>
-      <w:r>
-        <w:rPr>
-          <w:rFonts w:ascii="Times New Roman" w:hAnsi="Times New Roman"/>
-          <w:color w:val="000000"/>
-        </w:rPr>
-        <w:t>Marchante</w:t>
-      </w:r>
-      <w:proofErr w:type="spellEnd"/>
-      <w:r>
-        <w:rPr>
-          <w:rFonts w:ascii="Times New Roman" w:hAnsi="Times New Roman"/>
-          <w:color w:val="000000"/>
-        </w:rPr>
-        <w:t xml:space="preserve">-Aragón, Alyson </w:t>
-      </w:r>
-      <w:proofErr w:type="spellStart"/>
-      <w:r>
-        <w:rPr>
-          <w:rFonts w:ascii="Times New Roman" w:hAnsi="Times New Roman"/>
-          <w:color w:val="000000"/>
-        </w:rPr>
-        <w:t>Bardsely</w:t>
-      </w:r>
-      <w:proofErr w:type="spellEnd"/>
-      <w:r>
-        <w:rPr>
-          <w:rFonts w:ascii="Times New Roman" w:hAnsi="Times New Roman"/>
-          <w:color w:val="000000"/>
-        </w:rPr>
-        <w:t xml:space="preserve">, Alan </w:t>
-      </w:r>
-      <w:proofErr w:type="spellStart"/>
-      <w:r>
-        <w:rPr>
-          <w:rFonts w:ascii="Times New Roman" w:hAnsi="Times New Roman"/>
-          <w:color w:val="000000"/>
-        </w:rPr>
-        <w:t>Benimoff</w:t>
-      </w:r>
-      <w:proofErr w:type="spellEnd"/>
-      <w:r>
-        <w:rPr>
-          <w:rFonts w:ascii="Times New Roman" w:hAnsi="Times New Roman"/>
-          <w:color w:val="000000"/>
-        </w:rPr>
-        <w:t xml:space="preserve">, Jason Bishop, </w:t>
-      </w:r>
-      <w:proofErr w:type="spellStart"/>
-      <w:r>
-        <w:rPr>
-          <w:rFonts w:ascii="Times New Roman" w:hAnsi="Times New Roman"/>
-          <w:color w:val="000000"/>
+          <w:sz w:val="24"/>
+          <w:szCs w:val="24"/>
+        </w:rPr>
+        <w:t xml:space="preserve">Michael Paris, </w:t>
+      </w:r>
+      <w:r>
+        <w:rPr>
+          <w:rFonts w:ascii="Times New Roman" w:hAnsi="Times New Roman"/>
+          <w:color w:val="000000"/>
+          <w:sz w:val="24"/>
+          <w:szCs w:val="24"/>
+        </w:rPr>
+        <w:t xml:space="preserve">George </w:t>
+      </w:r>
+      <w:proofErr w:type="spellStart"/>
+      <w:r>
+        <w:rPr>
+          <w:rFonts w:ascii="Times New Roman" w:hAnsi="Times New Roman"/>
+          <w:color w:val="000000"/>
+          <w:sz w:val="24"/>
+          <w:szCs w:val="24"/>
+        </w:rPr>
+        <w:t>Vachadze</w:t>
+      </w:r>
+      <w:proofErr w:type="spellEnd"/>
+      <w:r>
+        <w:rPr>
+          <w:rFonts w:ascii="Times New Roman" w:hAnsi="Times New Roman"/>
+          <w:color w:val="000000"/>
+          <w:sz w:val="24"/>
+          <w:szCs w:val="24"/>
+        </w:rPr>
+        <w:t xml:space="preserve">, </w:t>
+      </w:r>
+      <w:r>
+        <w:rPr>
+          <w:rFonts w:ascii="Times New Roman" w:hAnsi="Times New Roman"/>
+          <w:color w:val="000000"/>
+          <w:sz w:val="24"/>
+          <w:szCs w:val="24"/>
+        </w:rPr>
+        <w:t xml:space="preserve">John </w:t>
+      </w:r>
+      <w:proofErr w:type="spellStart"/>
+      <w:r>
+        <w:rPr>
+          <w:rFonts w:ascii="Times New Roman" w:hAnsi="Times New Roman"/>
+          <w:color w:val="000000"/>
+          <w:sz w:val="24"/>
+          <w:szCs w:val="24"/>
+        </w:rPr>
+        <w:t>Verzani</w:t>
+      </w:r>
+      <w:proofErr w:type="spellEnd"/>
+      <w:r>
+        <w:rPr>
+          <w:rFonts w:ascii="Times New Roman" w:hAnsi="Times New Roman"/>
+          <w:color w:val="000000"/>
+          <w:sz w:val="24"/>
+          <w:szCs w:val="24"/>
+        </w:rPr>
+        <w:t xml:space="preserve">,, George Wang, , </w:t>
+      </w:r>
+      <w:r>
+        <w:rPr>
+          <w:rFonts w:ascii="Times New Roman" w:hAnsi="Times New Roman"/>
+          <w:color w:val="000000"/>
+          <w:sz w:val="24"/>
+          <w:szCs w:val="24"/>
+        </w:rPr>
+        <w:t>John Wing,</w:t>
+      </w:r>
+      <w:r>
+        <w:rPr>
+          <w:rFonts w:ascii="Times New Roman" w:hAnsi="Times New Roman"/>
+          <w:color w:val="000000"/>
+          <w:sz w:val="24"/>
+          <w:szCs w:val="24"/>
+        </w:rPr>
+        <w:t xml:space="preserve"> </w:t>
+      </w:r>
+      <w:r>
+        <w:rPr>
+          <w:rFonts w:ascii="Times New Roman" w:hAnsi="Times New Roman"/>
+          <w:color w:val="000000"/>
+          <w:sz w:val="24"/>
+          <w:szCs w:val="24"/>
+        </w:rPr>
+        <w:t xml:space="preserve">Cindy </w:t>
+      </w:r>
+      <w:proofErr w:type="spellStart"/>
+      <w:r>
+        <w:rPr>
+          <w:rFonts w:ascii="Times New Roman" w:hAnsi="Times New Roman"/>
+          <w:color w:val="000000"/>
+          <w:sz w:val="24"/>
+          <w:szCs w:val="24"/>
+        </w:rPr>
+        <w:t>Wong,</w:t>
+      </w:r>
+      <w:r>
+        <w:rPr>
+          <w:rFonts w:ascii="Times New Roman" w:hAnsi="Times New Roman"/>
+          <w:color w:val="000000"/>
+          <w:sz w:val="24"/>
+          <w:szCs w:val="24"/>
         </w:rPr>
         <w:t>Vandana</w:t>
       </w:r>
@@ -476,110 +913,36 @@
         <w:rPr>
           <w:rFonts w:ascii="Times New Roman" w:hAnsi="Times New Roman"/>
           <w:color w:val="000000"/>
-        </w:rPr>
-        <w:t xml:space="preserve"> Chaudhry, Katie </w:t>
-      </w:r>
-      <w:proofErr w:type="spellStart"/>
-      <w:r>
-        <w:rPr>
-          <w:rFonts w:ascii="Times New Roman" w:hAnsi="Times New Roman"/>
-          <w:color w:val="000000"/>
-        </w:rPr>
-        <w:t>Cumiskey</w:t>
-      </w:r>
-      <w:proofErr w:type="spellEnd"/>
-      <w:r>
-        <w:rPr>
-          <w:rFonts w:ascii="Times New Roman" w:hAnsi="Times New Roman"/>
-          <w:color w:val="000000"/>
-        </w:rPr>
-        <w:t xml:space="preserve">, Deborah De Simone, Maryann </w:t>
-      </w:r>
-      <w:proofErr w:type="spellStart"/>
-      <w:r>
-        <w:rPr>
-          <w:rFonts w:ascii="Times New Roman" w:hAnsi="Times New Roman"/>
-          <w:color w:val="000000"/>
-        </w:rPr>
-        <w:t>Feola</w:t>
-      </w:r>
-      <w:proofErr w:type="spellEnd"/>
-      <w:r>
-        <w:rPr>
-          <w:rFonts w:ascii="Times New Roman" w:hAnsi="Times New Roman"/>
-          <w:color w:val="000000"/>
-        </w:rPr>
-        <w:t xml:space="preserve">, Ellen </w:t>
-      </w:r>
-      <w:proofErr w:type="spellStart"/>
-      <w:r>
-        <w:rPr>
-          <w:rFonts w:ascii="Times New Roman" w:hAnsi="Times New Roman"/>
-          <w:color w:val="000000"/>
-        </w:rPr>
-        <w:t>Goldner</w:t>
-      </w:r>
-      <w:proofErr w:type="spellEnd"/>
-      <w:r>
-        <w:rPr>
-          <w:rFonts w:ascii="Times New Roman" w:hAnsi="Times New Roman"/>
-          <w:color w:val="000000"/>
-        </w:rPr>
-        <w:t xml:space="preserve">, Susan </w:t>
-      </w:r>
-      <w:proofErr w:type="spellStart"/>
-      <w:r>
-        <w:rPr>
-          <w:rFonts w:ascii="Times New Roman" w:hAnsi="Times New Roman"/>
-          <w:color w:val="000000"/>
-        </w:rPr>
-        <w:t>Imberman</w:t>
-      </w:r>
-      <w:proofErr w:type="spellEnd"/>
-      <w:r>
-        <w:rPr>
-          <w:rFonts w:ascii="Times New Roman" w:hAnsi="Times New Roman"/>
-          <w:color w:val="000000"/>
-        </w:rPr>
-        <w:t xml:space="preserve">, Catherine Lavender, John Lawrence, Alfred Levine, Gerry Milligan, Michael Paris, George Sanchez, Francisco Soto, Thomas </w:t>
-      </w:r>
-      <w:proofErr w:type="spellStart"/>
-      <w:r>
-        <w:rPr>
-          <w:rFonts w:ascii="Times New Roman" w:hAnsi="Times New Roman"/>
-          <w:color w:val="000000"/>
-        </w:rPr>
-        <w:t>Tellefsen</w:t>
-      </w:r>
-      <w:proofErr w:type="spellEnd"/>
-      <w:r>
-        <w:rPr>
-          <w:rFonts w:ascii="Times New Roman" w:hAnsi="Times New Roman"/>
-          <w:color w:val="000000"/>
-        </w:rPr>
-        <w:t xml:space="preserve">, John </w:t>
-      </w:r>
-      <w:proofErr w:type="spellStart"/>
-      <w:r>
-        <w:rPr>
-          <w:rFonts w:ascii="Times New Roman" w:hAnsi="Times New Roman"/>
-          <w:color w:val="000000"/>
-        </w:rPr>
-        <w:t>Verzani</w:t>
-      </w:r>
-      <w:proofErr w:type="spellEnd"/>
-      <w:r>
-        <w:rPr>
-          <w:rFonts w:ascii="Times New Roman" w:hAnsi="Times New Roman"/>
-          <w:color w:val="000000"/>
-        </w:rPr>
-        <w:t xml:space="preserve">, Cindy Wong, Alan Zimmerman, </w:t>
-      </w:r>
-      <w:proofErr w:type="spellStart"/>
-      <w:r>
-        <w:rPr>
-          <w:rFonts w:ascii="Times New Roman" w:hAnsi="Times New Roman"/>
-          <w:color w:val="000000"/>
+          <w:sz w:val="24"/>
+          <w:szCs w:val="24"/>
+        </w:rPr>
+        <w:t xml:space="preserve"> Chaudhry</w:t>
+      </w:r>
+      <w:r>
+        <w:rPr>
+          <w:rFonts w:ascii="Times New Roman" w:hAnsi="Times New Roman"/>
+          <w:color w:val="000000"/>
+          <w:sz w:val="24"/>
+          <w:szCs w:val="24"/>
+        </w:rPr>
+        <w:t>,</w:t>
+      </w:r>
+      <w:r>
+        <w:rPr>
+          <w:rFonts w:ascii="Times New Roman" w:hAnsi="Times New Roman"/>
+          <w:color w:val="000000"/>
+          <w:sz w:val="24"/>
+          <w:szCs w:val="24"/>
+        </w:rPr>
+        <w:t xml:space="preserve"> </w:t>
+      </w:r>
+      <w:proofErr w:type="spellStart"/>
+      <w:r>
+        <w:rPr>
+          <w:rFonts w:ascii="Times New Roman" w:hAnsi="Times New Roman"/>
+          <w:color w:val="000000"/>
+          <w:sz w:val="24"/>
+          <w:szCs w:val="24"/>
         </w:rPr>
         <w:t>Roshen</w:t>
       </w:r>
@@ -588,78 +951,18 @@
         <w:rPr>
           <w:rFonts w:ascii="Times New Roman" w:hAnsi="Times New Roman"/>
           <w:color w:val="000000"/>
-        </w:rPr>
-        <w:t xml:space="preserve"> Hendrickson, Andrew </w:t>
-      </w:r>
-      <w:proofErr w:type="spellStart"/>
-      <w:r>
-        <w:rPr>
-          <w:rFonts w:ascii="Times New Roman" w:hAnsi="Times New Roman"/>
-          <w:color w:val="000000"/>
-        </w:rPr>
-        <w:t>Colbeck</w:t>
-      </w:r>
-      <w:proofErr w:type="spellEnd"/>
-      <w:r>
-        <w:rPr>
-          <w:rFonts w:ascii="Times New Roman" w:hAnsi="Times New Roman"/>
-          <w:color w:val="000000"/>
-        </w:rPr>
-        <w:t xml:space="preserve">, Brian Farr, Peter Galati, Victor Miller, Sarah </w:t>
-      </w:r>
-      <w:proofErr w:type="spellStart"/>
-      <w:r>
-        <w:rPr>
-          <w:rFonts w:ascii="Times New Roman" w:hAnsi="Times New Roman"/>
-          <w:color w:val="000000"/>
-        </w:rPr>
-        <w:t>Zelikovitz</w:t>
-      </w:r>
-      <w:proofErr w:type="spellEnd"/>
-      <w:r>
-        <w:rPr>
-          <w:rFonts w:ascii="Times New Roman" w:hAnsi="Times New Roman"/>
-          <w:color w:val="000000"/>
-        </w:rPr>
-        <w:t xml:space="preserve">,, Wilma Jones, Cynthia Chris, Sylvia </w:t>
-      </w:r>
-      <w:proofErr w:type="spellStart"/>
-      <w:r>
-        <w:rPr>
-          <w:rFonts w:ascii="Times New Roman" w:hAnsi="Times New Roman"/>
-          <w:color w:val="000000"/>
-        </w:rPr>
-        <w:t>Kahan</w:t>
-      </w:r>
-      <w:proofErr w:type="spellEnd"/>
-      <w:r>
-        <w:rPr>
-          <w:rFonts w:ascii="Times New Roman" w:hAnsi="Times New Roman"/>
-          <w:color w:val="000000"/>
-        </w:rPr>
-        <w:t xml:space="preserve">, Mark White, Comfort </w:t>
-      </w:r>
-      <w:proofErr w:type="spellStart"/>
-      <w:r>
-        <w:rPr>
-          <w:rFonts w:ascii="Times New Roman" w:hAnsi="Times New Roman"/>
-          <w:color w:val="000000"/>
-        </w:rPr>
-        <w:t>Asanbe</w:t>
-      </w:r>
-      <w:proofErr w:type="spellEnd"/>
-      <w:r>
-        <w:rPr>
-          <w:rFonts w:ascii="Times New Roman" w:hAnsi="Times New Roman"/>
-          <w:color w:val="000000"/>
-        </w:rPr>
-        <w:t xml:space="preserve">, William Fritz,  Michael Parrish, Michael </w:t>
-      </w:r>
-      <w:proofErr w:type="spellStart"/>
-      <w:r>
-        <w:rPr>
-          <w:rFonts w:ascii="Times New Roman" w:hAnsi="Times New Roman"/>
-          <w:color w:val="000000"/>
+          <w:sz w:val="24"/>
+          <w:szCs w:val="24"/>
+        </w:rPr>
+        <w:t xml:space="preserve"> Hendrickson, Andrew Colbeck, Brian Farr, William Fritz,  Michael Parrish, Michael </w:t>
+      </w:r>
+      <w:proofErr w:type="spellStart"/>
+      <w:r>
+        <w:rPr>
+          <w:rFonts w:ascii="Times New Roman" w:hAnsi="Times New Roman"/>
+          <w:color w:val="000000"/>
+          <w:sz w:val="24"/>
+          <w:szCs w:val="24"/>
         </w:rPr>
         <w:t>Cavagnero</w:t>
       </w:r>
@@ -668,6 +971,8 @@
         <w:rPr>
           <w:rFonts w:ascii="Times New Roman" w:hAnsi="Times New Roman"/>
           <w:color w:val="000000"/>
+          <w:sz w:val="24"/>
+          <w:szCs w:val="24"/>
         </w:rPr>
         <w:t xml:space="preserve">, </w:t>
       </w:r>
@@ -676,6 +981,8 @@
         <w:rPr>
           <w:rFonts w:ascii="Times New Roman" w:hAnsi="Times New Roman"/>
           <w:color w:val="000000"/>
+          <w:sz w:val="24"/>
+          <w:szCs w:val="24"/>
         </w:rPr>
         <w:t>Sarolta</w:t>
       </w:r>
@@ -684,6 +991,8 @@
         <w:rPr>
           <w:rFonts w:ascii="Times New Roman" w:hAnsi="Times New Roman"/>
           <w:color w:val="000000"/>
+          <w:sz w:val="24"/>
+          <w:szCs w:val="24"/>
         </w:rPr>
         <w:t xml:space="preserve"> </w:t>
       </w:r>
@@ -692,6 +1001,8 @@
         <w:rPr>
           <w:rFonts w:ascii="Times New Roman" w:hAnsi="Times New Roman"/>
           <w:color w:val="000000"/>
+          <w:sz w:val="24"/>
+          <w:szCs w:val="24"/>
         </w:rPr>
         <w:t>Takács</w:t>
       </w:r>
@@ -700,6 +1011,8 @@
         <w:rPr>
           <w:rFonts w:ascii="Times New Roman" w:hAnsi="Times New Roman"/>
           <w:color w:val="000000"/>
+          <w:sz w:val="24"/>
+          <w:szCs w:val="24"/>
         </w:rPr>
         <w:t xml:space="preserve">,. Susan </w:t>
       </w:r>
@@ -708,33 +1021,12 @@
         <w:rPr>
           <w:rFonts w:ascii="Times New Roman" w:hAnsi="Times New Roman"/>
           <w:color w:val="000000"/>
+          <w:sz w:val="24"/>
+          <w:szCs w:val="24"/>
         </w:rPr>
         <w:t>Holak</w:t>
       </w:r>
       <w:proofErr w:type="spellEnd"/>
-      <w:r>
-        <w:rPr>
-          <w:rFonts w:ascii="Times New Roman" w:hAnsi="Times New Roman"/>
-          <w:color w:val="000000"/>
-        </w:rPr>
-        <w:t xml:space="preserve">, Marcus </w:t>
-      </w:r>
-      <w:proofErr w:type="spellStart"/>
-      <w:r>
-        <w:rPr>
-          <w:rFonts w:ascii="Times New Roman" w:hAnsi="Times New Roman"/>
-          <w:color w:val="000000"/>
-        </w:rPr>
-        <w:t>Tye</w:t>
-      </w:r>
-      <w:proofErr w:type="spellEnd"/>
-      <w:r>
-        <w:rPr>
-          <w:rFonts w:ascii="Times New Roman" w:hAnsi="Times New Roman"/>
-          <w:color w:val="000000"/>
-        </w:rPr>
-        <w:t xml:space="preserve">.  </w:t>
-      </w:r>
     </w:p>
     <w:p>
       <w:pPr>
@@ -742,12 +1034,16 @@
         <w:rPr>
           <w:rFonts w:ascii="Times New Roman" w:hAnsi="Times New Roman"/>
           <w:color w:val="000000"/>
-        </w:rPr>
-      </w:pPr>
-      <w:r>
-        <w:rPr>
-          <w:rFonts w:ascii="Times New Roman" w:hAnsi="Times New Roman"/>
-          <w:color w:val="000000"/>
+          <w:sz w:val="24"/>
+          <w:szCs w:val="24"/>
+        </w:rPr>
+      </w:pPr>
+      <w:r>
+        <w:rPr>
+          <w:rFonts w:ascii="Times New Roman" w:hAnsi="Times New Roman"/>
+          <w:color w:val="000000"/>
+          <w:sz w:val="24"/>
+          <w:szCs w:val="24"/>
         </w:rPr>
         <w:t> </w:t>
       </w:r>
@@ -758,6 +1054,8 @@
         <w:rPr>
           <w:rFonts w:ascii="Times New Roman" w:hAnsi="Times New Roman"/>
           <w:color w:val="000000"/>
+          <w:sz w:val="24"/>
+          <w:szCs w:val="24"/>
         </w:rPr>
       </w:pPr>
       <w:r>
@@ -766,6 +1064,8 @@
           <w:b/>
           <w:bCs/>
           <w:color w:val="000000"/>
+          <w:sz w:val="24"/>
+          <w:szCs w:val="24"/>
         </w:rPr>
         <w:t> </w:t>
       </w:r>
@@ -775,6 +1075,8 @@
         <w:rPr>
           <w:rFonts w:ascii="Times New Roman" w:hAnsi="Times New Roman"/>
           <w:color w:val="000000"/>
+          <w:sz w:val="24"/>
+          <w:szCs w:val="24"/>
         </w:rPr>
       </w:pPr>
       <w:r>
@@ -783,6 +1085,8 @@
           <w:b/>
           <w:bCs/>
           <w:color w:val="000000"/>
+          <w:sz w:val="24"/>
+          <w:szCs w:val="24"/>
         </w:rPr>
         <w:t>Guests</w:t>
       </w:r>
@@ -790,6 +1094,8 @@
         <w:rPr>
           <w:rFonts w:ascii="Times New Roman" w:hAnsi="Times New Roman"/>
           <w:color w:val="000000"/>
+          <w:sz w:val="24"/>
+          <w:szCs w:val="24"/>
         </w:rPr>
         <w:t>:</w:t>
       </w:r>
@@ -799,6 +1105,8 @@
           <w:b/>
           <w:bCs/>
           <w:color w:val="000000"/>
+          <w:sz w:val="24"/>
+          <w:szCs w:val="24"/>
         </w:rPr>
         <w:t> </w:t>
       </w:r>
@@ -806,77 +1114,26 @@
         <w:rPr>
           <w:rFonts w:ascii="Times New Roman" w:hAnsi="Times New Roman"/>
           <w:color w:val="000000"/>
-        </w:rPr>
-        <w:t xml:space="preserve"> A. </w:t>
-      </w:r>
-      <w:proofErr w:type="spellStart"/>
-      <w:r>
-        <w:rPr>
-          <w:rFonts w:ascii="Times New Roman" w:hAnsi="Times New Roman"/>
-          <w:color w:val="000000"/>
-        </w:rPr>
-        <w:t>L</w:t>
-      </w:r>
-      <w:r>
-        <w:rPr>
-          <w:rFonts w:ascii="Times New Roman" w:hAnsi="Times New Roman"/>
-          <w:color w:val="000000"/>
-        </w:rPr>
-        <w:t>eykam</w:t>
-      </w:r>
-      <w:proofErr w:type="spellEnd"/>
-      <w:r>
-        <w:rPr>
-          <w:rFonts w:ascii="Times New Roman" w:hAnsi="Times New Roman"/>
-          <w:color w:val="000000"/>
-        </w:rPr>
-        <w:t xml:space="preserve">, Alan </w:t>
-      </w:r>
-      <w:proofErr w:type="spellStart"/>
-      <w:r>
-        <w:rPr>
-          <w:rFonts w:ascii="Times New Roman" w:hAnsi="Times New Roman"/>
-          <w:color w:val="000000"/>
-        </w:rPr>
-        <w:t>Hoffner</w:t>
-      </w:r>
-      <w:proofErr w:type="spellEnd"/>
-      <w:r>
-        <w:rPr>
-          <w:rFonts w:ascii="Times New Roman" w:hAnsi="Times New Roman"/>
-          <w:color w:val="000000"/>
-        </w:rPr>
-        <w:t xml:space="preserve">, Alberto Sanchez, Alexander Scott, Ali </w:t>
-      </w:r>
-      <w:proofErr w:type="spellStart"/>
-      <w:r>
-        <w:rPr>
-          <w:rFonts w:ascii="Times New Roman" w:hAnsi="Times New Roman"/>
-          <w:color w:val="000000"/>
-        </w:rPr>
-        <w:t>Elkomy</w:t>
-      </w:r>
-      <w:proofErr w:type="spellEnd"/>
-      <w:r>
-        <w:rPr>
-          <w:rFonts w:ascii="Times New Roman" w:hAnsi="Times New Roman"/>
-          <w:color w:val="000000"/>
-        </w:rPr>
-        <w:t>, Aliza Martini, </w:t>
-      </w:r>
-      <w:proofErr w:type="spellStart"/>
-      <w:r>
-        <w:rPr>
-          <w:rFonts w:ascii="Times New Roman" w:hAnsi="Times New Roman"/>
-          <w:color w:val="000000"/>
-        </w:rPr>
-        <w:t>Amila</w:t>
-      </w:r>
-      <w:proofErr w:type="spellEnd"/>
-      <w:r>
-        <w:rPr>
-          <w:rFonts w:ascii="Times New Roman" w:hAnsi="Times New Roman"/>
-          <w:color w:val="000000"/>
+          <w:sz w:val="24"/>
+          <w:szCs w:val="24"/>
+        </w:rPr>
+        <w:t> A</w:t>
+      </w:r>
+      <w:r>
+        <w:rPr>
+          <w:rFonts w:ascii="Times New Roman" w:hAnsi="Times New Roman"/>
+          <w:color w:val="000000"/>
+          <w:sz w:val="24"/>
+          <w:szCs w:val="24"/>
+        </w:rPr>
+        <w:t>ndrew</w:t>
+      </w:r>
+      <w:r>
+        <w:rPr>
+          <w:rFonts w:ascii="Times New Roman" w:hAnsi="Times New Roman"/>
+          <w:color w:val="000000"/>
+          <w:sz w:val="24"/>
+          <w:szCs w:val="24"/>
         </w:rPr>
         <w:t xml:space="preserve"> </w:t>
       </w:r>
@@ -885,22 +1142,28 @@
         <w:rPr>
           <w:rFonts w:ascii="Times New Roman" w:hAnsi="Times New Roman"/>
           <w:color w:val="000000"/>
-        </w:rPr>
-        <w:t>Goonawardena</w:t>
-      </w:r>
-      <w:proofErr w:type="spellEnd"/>
-      <w:r>
-        <w:rPr>
-          <w:rFonts w:ascii="Times New Roman" w:hAnsi="Times New Roman"/>
-          <w:color w:val="000000"/>
-        </w:rPr>
-        <w:t xml:space="preserve">, Amy </w:t>
-      </w:r>
-      <w:proofErr w:type="spellStart"/>
-      <w:r>
-        <w:rPr>
-          <w:rFonts w:ascii="Times New Roman" w:hAnsi="Times New Roman"/>
-          <w:color w:val="000000"/>
+          <w:sz w:val="24"/>
+          <w:szCs w:val="24"/>
+        </w:rPr>
+        <w:t>Leykam</w:t>
+      </w:r>
+      <w:proofErr w:type="spellEnd"/>
+      <w:r>
+        <w:rPr>
+          <w:rFonts w:ascii="Times New Roman" w:hAnsi="Times New Roman"/>
+          <w:color w:val="000000"/>
+          <w:sz w:val="24"/>
+          <w:szCs w:val="24"/>
+        </w:rPr>
+        <w:t xml:space="preserve">, Alexander Scott, Amy </w:t>
+      </w:r>
+      <w:proofErr w:type="spellStart"/>
+      <w:r>
+        <w:rPr>
+          <w:rFonts w:ascii="Times New Roman" w:hAnsi="Times New Roman"/>
+          <w:color w:val="000000"/>
+          <w:sz w:val="24"/>
+          <w:szCs w:val="24"/>
         </w:rPr>
         <w:t>Stempler</w:t>
       </w:r>
@@ -909,6 +1172,8 @@
         <w:rPr>
           <w:rFonts w:ascii="Times New Roman" w:hAnsi="Times New Roman"/>
           <w:color w:val="000000"/>
+          <w:sz w:val="24"/>
+          <w:szCs w:val="24"/>
         </w:rPr>
         <w:t>, </w:t>
       </w:r>
@@ -917,6 +1182,8 @@
         <w:rPr>
           <w:rFonts w:ascii="Times New Roman" w:hAnsi="Times New Roman"/>
           <w:color w:val="000000"/>
+          <w:sz w:val="24"/>
+          <w:szCs w:val="24"/>
         </w:rPr>
         <w:t>Anat</w:t>
       </w:r>
@@ -925,6 +1192,115 @@
         <w:rPr>
           <w:rFonts w:ascii="Times New Roman" w:hAnsi="Times New Roman"/>
           <w:color w:val="000000"/>
+          <w:sz w:val="24"/>
+          <w:szCs w:val="24"/>
+        </w:rPr>
+        <w:t xml:space="preserve"> Niv-Solomon, Brian Farr, Christina Boyle, Christina </w:t>
+      </w:r>
+      <w:proofErr w:type="spellStart"/>
+      <w:r>
+        <w:rPr>
+          <w:rFonts w:ascii="Times New Roman" w:hAnsi="Times New Roman"/>
+          <w:color w:val="000000"/>
+          <w:sz w:val="24"/>
+          <w:szCs w:val="24"/>
+        </w:rPr>
+        <w:t>Toti</w:t>
+      </w:r>
+      <w:proofErr w:type="spellEnd"/>
+      <w:r>
+        <w:rPr>
+          <w:rFonts w:ascii="Times New Roman" w:hAnsi="Times New Roman"/>
+          <w:color w:val="000000"/>
+          <w:sz w:val="24"/>
+          <w:szCs w:val="24"/>
+        </w:rPr>
+        <w:t xml:space="preserve">, Darryl Hill, David Pizzuto, Donna </w:t>
+      </w:r>
+      <w:proofErr w:type="spellStart"/>
+      <w:r>
+        <w:rPr>
+          <w:rFonts w:ascii="Times New Roman" w:hAnsi="Times New Roman"/>
+          <w:color w:val="000000"/>
+          <w:sz w:val="24"/>
+          <w:szCs w:val="24"/>
+        </w:rPr>
+        <w:t>Sauthoff</w:t>
+      </w:r>
+      <w:proofErr w:type="spellEnd"/>
+      <w:r>
+        <w:rPr>
+          <w:rFonts w:ascii="Times New Roman" w:hAnsi="Times New Roman"/>
+          <w:color w:val="000000"/>
+          <w:sz w:val="24"/>
+          <w:szCs w:val="24"/>
+        </w:rPr>
+        <w:t xml:space="preserve">, Donna </w:t>
+      </w:r>
+      <w:proofErr w:type="spellStart"/>
+      <w:r>
+        <w:rPr>
+          <w:rFonts w:ascii="Times New Roman" w:hAnsi="Times New Roman"/>
+          <w:color w:val="000000"/>
+          <w:sz w:val="24"/>
+          <w:szCs w:val="24"/>
+        </w:rPr>
+        <w:t>Scimeca</w:t>
+      </w:r>
+      <w:proofErr w:type="spellEnd"/>
+      <w:r>
+        <w:rPr>
+          <w:rFonts w:ascii="Times New Roman" w:hAnsi="Times New Roman"/>
+          <w:color w:val="000000"/>
+          <w:sz w:val="24"/>
+          <w:szCs w:val="24"/>
+        </w:rPr>
+        <w:t>, </w:t>
+      </w:r>
+      <w:r>
+        <w:rPr>
+          <w:rFonts w:ascii="Times New Roman" w:hAnsi="Times New Roman"/>
+          <w:color w:val="000000"/>
+          <w:sz w:val="24"/>
+          <w:szCs w:val="24"/>
+        </w:rPr>
+        <w:t xml:space="preserve">Rachel Grant, </w:t>
+      </w:r>
+      <w:r>
+        <w:rPr>
+          <w:rFonts w:ascii="Times New Roman" w:hAnsi="Times New Roman"/>
+          <w:color w:val="000000"/>
+          <w:sz w:val="24"/>
+          <w:szCs w:val="24"/>
+        </w:rPr>
+        <w:t xml:space="preserve">Erma </w:t>
+      </w:r>
+      <w:proofErr w:type="spellStart"/>
+      <w:r>
+        <w:rPr>
+          <w:rFonts w:ascii="Times New Roman" w:hAnsi="Times New Roman"/>
+          <w:color w:val="000000"/>
+          <w:sz w:val="24"/>
+          <w:szCs w:val="24"/>
+        </w:rPr>
+        <w:t>Tacopino</w:t>
+      </w:r>
+      <w:proofErr w:type="spellEnd"/>
+      <w:r>
+        <w:rPr>
+          <w:rFonts w:ascii="Times New Roman" w:hAnsi="Times New Roman"/>
+          <w:color w:val="000000"/>
+          <w:sz w:val="24"/>
+          <w:szCs w:val="24"/>
+        </w:rPr>
+        <w:t>, Gregory Brown,  Holly Block,</w:t>
+      </w:r>
+      <w:r>
+        <w:rPr>
+          <w:rFonts w:ascii="Times New Roman" w:hAnsi="Times New Roman"/>
+          <w:color w:val="000000"/>
+          <w:sz w:val="24"/>
+          <w:szCs w:val="24"/>
         </w:rPr>
         <w:t xml:space="preserve"> </w:t>
       </w:r>
@@ -933,177 +1309,496 @@
         <w:rPr>
           <w:rFonts w:ascii="Times New Roman" w:hAnsi="Times New Roman"/>
           <w:color w:val="000000"/>
-        </w:rPr>
-        <w:t>Niv</w:t>
-      </w:r>
-      <w:proofErr w:type="spellEnd"/>
-      <w:r>
-        <w:rPr>
-          <w:rFonts w:ascii="Times New Roman" w:hAnsi="Times New Roman"/>
-          <w:color w:val="000000"/>
-        </w:rPr>
-        <w:t xml:space="preserve">-Solomon, Angela </w:t>
-      </w:r>
-      <w:proofErr w:type="spellStart"/>
-      <w:r>
-        <w:rPr>
-          <w:rFonts w:ascii="Times New Roman" w:hAnsi="Times New Roman"/>
-          <w:color w:val="000000"/>
-        </w:rPr>
-        <w:t>Cartmell</w:t>
-      </w:r>
-      <w:proofErr w:type="spellEnd"/>
-      <w:r>
-        <w:rPr>
-          <w:rFonts w:ascii="Times New Roman" w:hAnsi="Times New Roman"/>
-          <w:color w:val="000000"/>
-        </w:rPr>
-        <w:t>​,</w:t>
-      </w:r>
-      <w:r>
-        <w:rPr>
-          <w:rFonts w:ascii="Times New Roman" w:hAnsi="Times New Roman"/>
-          <w:color w:val="000000"/>
-        </w:rPr>
-        <w:t xml:space="preserve"> Angela </w:t>
-      </w:r>
-      <w:proofErr w:type="spellStart"/>
-      <w:r>
-        <w:rPr>
-          <w:rFonts w:ascii="Times New Roman" w:hAnsi="Times New Roman"/>
-          <w:color w:val="000000"/>
-        </w:rPr>
-        <w:t>Raio</w:t>
-      </w:r>
-      <w:proofErr w:type="spellEnd"/>
-      <w:r>
-        <w:rPr>
-          <w:rFonts w:ascii="Times New Roman" w:hAnsi="Times New Roman"/>
-          <w:color w:val="000000"/>
-        </w:rPr>
-        <w:t>, Angie Ramos,</w:t>
-      </w:r>
-      <w:r>
-        <w:rPr>
-          <w:rFonts w:ascii="Times New Roman" w:hAnsi="Times New Roman"/>
-          <w:color w:val="000000"/>
-        </w:rPr>
-        <w:t xml:space="preserve"> Barbara Cohen, Beth </w:t>
-      </w:r>
-      <w:proofErr w:type="spellStart"/>
-      <w:r>
-        <w:rPr>
-          <w:rFonts w:ascii="Times New Roman" w:hAnsi="Times New Roman"/>
-          <w:color w:val="000000"/>
-        </w:rPr>
-        <w:t>Livensperger</w:t>
-      </w:r>
-      <w:proofErr w:type="spellEnd"/>
-      <w:r>
-        <w:rPr>
-          <w:rFonts w:ascii="Times New Roman" w:hAnsi="Times New Roman"/>
-          <w:color w:val="000000"/>
-        </w:rPr>
-        <w:t xml:space="preserve">, Brian Farr, </w:t>
-      </w:r>
-      <w:r>
-        <w:rPr>
-          <w:rFonts w:ascii="Times New Roman" w:hAnsi="Times New Roman"/>
-          <w:color w:val="000000"/>
-        </w:rPr>
-        <w:t xml:space="preserve">Cary </w:t>
-      </w:r>
-      <w:proofErr w:type="spellStart"/>
-      <w:r>
-        <w:rPr>
-          <w:rFonts w:ascii="Times New Roman" w:hAnsi="Times New Roman"/>
-          <w:color w:val="000000"/>
-        </w:rPr>
-        <w:t>Karacas</w:t>
-      </w:r>
-      <w:proofErr w:type="spellEnd"/>
-      <w:r>
-        <w:rPr>
-          <w:rFonts w:ascii="Times New Roman" w:hAnsi="Times New Roman"/>
-          <w:color w:val="000000"/>
-        </w:rPr>
-        <w:t xml:space="preserve">, Caterina </w:t>
-      </w:r>
-      <w:proofErr w:type="spellStart"/>
-      <w:r>
-        <w:rPr>
-          <w:rFonts w:ascii="Times New Roman" w:hAnsi="Times New Roman"/>
-          <w:color w:val="000000"/>
-        </w:rPr>
-        <w:t>Scarimbolo</w:t>
-      </w:r>
-      <w:proofErr w:type="spellEnd"/>
-      <w:r>
-        <w:rPr>
-          <w:rFonts w:ascii="Times New Roman" w:hAnsi="Times New Roman"/>
-          <w:color w:val="000000"/>
-        </w:rPr>
-        <w:t>, </w:t>
-      </w:r>
-      <w:r>
-        <w:rPr>
-          <w:rFonts w:ascii="Times New Roman" w:hAnsi="Times New Roman"/>
-          <w:color w:val="000000"/>
-        </w:rPr>
-        <w:t xml:space="preserve">Catherine Ferrara, </w:t>
-      </w:r>
-      <w:r>
-        <w:rPr>
-          <w:rFonts w:ascii="Times New Roman" w:hAnsi="Times New Roman"/>
-          <w:color w:val="000000"/>
-        </w:rPr>
-        <w:t xml:space="preserve">Celeste Del Maestro, Chris </w:t>
-      </w:r>
-      <w:proofErr w:type="spellStart"/>
-      <w:r>
-        <w:rPr>
-          <w:rFonts w:ascii="Times New Roman" w:hAnsi="Times New Roman"/>
-          <w:color w:val="000000"/>
-        </w:rPr>
-        <w:t>Conidis</w:t>
-      </w:r>
-      <w:proofErr w:type="spellEnd"/>
-      <w:r>
-        <w:rPr>
-          <w:rFonts w:ascii="Times New Roman" w:hAnsi="Times New Roman"/>
-          <w:color w:val="000000"/>
-        </w:rPr>
-        <w:t>, </w:t>
-      </w:r>
-      <w:r>
-        <w:rPr>
-          <w:rFonts w:ascii="Times New Roman" w:hAnsi="Times New Roman"/>
-          <w:color w:val="000000"/>
-        </w:rPr>
-        <w:t xml:space="preserve">Christina </w:t>
-      </w:r>
-      <w:proofErr w:type="spellStart"/>
-      <w:r>
-        <w:rPr>
-          <w:rFonts w:ascii="Times New Roman" w:hAnsi="Times New Roman"/>
-          <w:color w:val="000000"/>
-        </w:rPr>
-        <w:t>Anastop</w:t>
-      </w:r>
-      <w:bookmarkStart w:id="0" w:name="_GoBack"/>
-      <w:bookmarkEnd w:id="0"/>
-      <w:r>
-        <w:rPr>
-          <w:rFonts w:ascii="Times New Roman" w:hAnsi="Times New Roman"/>
-          <w:color w:val="000000"/>
-        </w:rPr>
-        <w:t>olou</w:t>
-      </w:r>
-      <w:proofErr w:type="spellEnd"/>
-      <w:r>
-        <w:rPr>
-          <w:rFonts w:ascii="Times New Roman" w:hAnsi="Times New Roman"/>
-          <w:color w:val="000000"/>
+          <w:sz w:val="24"/>
+          <w:szCs w:val="24"/>
+        </w:rPr>
+        <w:t>Intissar</w:t>
+      </w:r>
+      <w:proofErr w:type="spellEnd"/>
+      <w:r>
+        <w:rPr>
+          <w:rFonts w:ascii="Times New Roman" w:hAnsi="Times New Roman"/>
+          <w:color w:val="000000"/>
+          <w:sz w:val="24"/>
+          <w:szCs w:val="24"/>
+        </w:rPr>
+        <w:t xml:space="preserve"> Hasan, Isabel </w:t>
+      </w:r>
+      <w:proofErr w:type="spellStart"/>
+      <w:r>
+        <w:rPr>
+          <w:rFonts w:ascii="Times New Roman" w:hAnsi="Times New Roman"/>
+          <w:color w:val="000000"/>
+          <w:sz w:val="24"/>
+          <w:szCs w:val="24"/>
+        </w:rPr>
+        <w:t>Rechberg</w:t>
+      </w:r>
+      <w:proofErr w:type="spellEnd"/>
+      <w:r>
+        <w:rPr>
+          <w:rFonts w:ascii="Times New Roman" w:hAnsi="Times New Roman"/>
+          <w:color w:val="000000"/>
+          <w:sz w:val="24"/>
+          <w:szCs w:val="24"/>
+        </w:rPr>
+        <w:t xml:space="preserve">, Ivan Scott Lee, Janine Scotto, James Hamilton, Jennifer Durando, Jessica </w:t>
+      </w:r>
+      <w:proofErr w:type="spellStart"/>
+      <w:r>
+        <w:rPr>
+          <w:rFonts w:ascii="Times New Roman" w:hAnsi="Times New Roman"/>
+          <w:color w:val="000000"/>
+          <w:sz w:val="24"/>
+          <w:szCs w:val="24"/>
+        </w:rPr>
+        <w:t>Coll</w:t>
+      </w:r>
+      <w:r>
+        <w:rPr>
+          <w:rFonts w:ascii="Times New Roman" w:hAnsi="Times New Roman"/>
+          <w:color w:val="000000"/>
+          <w:sz w:val="24"/>
+          <w:szCs w:val="24"/>
+        </w:rPr>
+        <w:t>u</w:t>
+      </w:r>
+      <w:r>
+        <w:rPr>
+          <w:rFonts w:ascii="Times New Roman" w:hAnsi="Times New Roman"/>
+          <w:color w:val="000000"/>
+          <w:sz w:val="24"/>
+          <w:szCs w:val="24"/>
+        </w:rPr>
+        <w:t>ra</w:t>
+      </w:r>
+      <w:proofErr w:type="spellEnd"/>
+      <w:r>
+        <w:rPr>
+          <w:rFonts w:ascii="Times New Roman" w:hAnsi="Times New Roman"/>
+          <w:color w:val="000000"/>
+          <w:sz w:val="24"/>
+          <w:szCs w:val="24"/>
+        </w:rPr>
+        <w:t xml:space="preserve">, Jessica Stein, Jonelle Knox, Joyce Taylor,  Katrina </w:t>
+      </w:r>
+      <w:proofErr w:type="spellStart"/>
+      <w:r>
+        <w:rPr>
+          <w:rFonts w:ascii="Times New Roman" w:hAnsi="Times New Roman"/>
+          <w:color w:val="000000"/>
+          <w:sz w:val="24"/>
+          <w:szCs w:val="24"/>
+        </w:rPr>
+        <w:t>Fama</w:t>
+      </w:r>
+      <w:proofErr w:type="spellEnd"/>
+      <w:r>
+        <w:rPr>
+          <w:rFonts w:ascii="Times New Roman" w:hAnsi="Times New Roman"/>
+          <w:color w:val="000000"/>
+          <w:sz w:val="24"/>
+          <w:szCs w:val="24"/>
+        </w:rPr>
+        <w:t xml:space="preserve">,  Koby </w:t>
+      </w:r>
+      <w:proofErr w:type="spellStart"/>
+      <w:r>
+        <w:rPr>
+          <w:rFonts w:ascii="Times New Roman" w:hAnsi="Times New Roman"/>
+          <w:color w:val="000000"/>
+          <w:sz w:val="24"/>
+          <w:szCs w:val="24"/>
+        </w:rPr>
+        <w:t>Kohulan</w:t>
+      </w:r>
+      <w:proofErr w:type="spellEnd"/>
+      <w:r>
+        <w:rPr>
+          <w:rFonts w:ascii="Times New Roman" w:hAnsi="Times New Roman"/>
+          <w:color w:val="000000"/>
+          <w:sz w:val="24"/>
+          <w:szCs w:val="24"/>
+        </w:rPr>
+        <w:t xml:space="preserve">, Leonardo </w:t>
+      </w:r>
+      <w:proofErr w:type="spellStart"/>
+      <w:r>
+        <w:rPr>
+          <w:rFonts w:ascii="Times New Roman" w:hAnsi="Times New Roman"/>
+          <w:color w:val="000000"/>
+          <w:sz w:val="24"/>
+          <w:szCs w:val="24"/>
+        </w:rPr>
+        <w:t>Pignataro</w:t>
+      </w:r>
+      <w:proofErr w:type="spellEnd"/>
+      <w:r>
+        <w:rPr>
+          <w:rFonts w:ascii="Times New Roman" w:hAnsi="Times New Roman"/>
+          <w:color w:val="000000"/>
+          <w:sz w:val="24"/>
+          <w:szCs w:val="24"/>
+        </w:rPr>
+        <w:t xml:space="preserve">​, Linda Conte, Lynne </w:t>
+      </w:r>
+      <w:proofErr w:type="spellStart"/>
+      <w:r>
+        <w:rPr>
+          <w:rFonts w:ascii="Times New Roman" w:hAnsi="Times New Roman"/>
+          <w:color w:val="000000"/>
+          <w:sz w:val="24"/>
+          <w:szCs w:val="24"/>
+        </w:rPr>
+        <w:t>Lacomis</w:t>
+      </w:r>
+      <w:proofErr w:type="spellEnd"/>
+      <w:r>
+        <w:rPr>
+          <w:rFonts w:ascii="Times New Roman" w:hAnsi="Times New Roman"/>
+          <w:color w:val="000000"/>
+          <w:sz w:val="24"/>
+          <w:szCs w:val="24"/>
+        </w:rPr>
+        <w:t xml:space="preserve">, Manuela </w:t>
+      </w:r>
+      <w:proofErr w:type="spellStart"/>
+      <w:r>
+        <w:rPr>
+          <w:rFonts w:ascii="Times New Roman" w:hAnsi="Times New Roman"/>
+          <w:color w:val="000000"/>
+          <w:sz w:val="24"/>
+          <w:szCs w:val="24"/>
+        </w:rPr>
+        <w:t>Alongi</w:t>
+      </w:r>
+      <w:proofErr w:type="spellEnd"/>
+      <w:r>
+        <w:rPr>
+          <w:rFonts w:ascii="Times New Roman" w:hAnsi="Times New Roman"/>
+          <w:color w:val="000000"/>
+          <w:sz w:val="24"/>
+          <w:szCs w:val="24"/>
+        </w:rPr>
+        <w:t xml:space="preserve">, Mark </w:t>
+      </w:r>
+      <w:proofErr w:type="spellStart"/>
+      <w:r>
+        <w:rPr>
+          <w:rFonts w:ascii="Times New Roman" w:hAnsi="Times New Roman"/>
+          <w:color w:val="000000"/>
+          <w:sz w:val="24"/>
+          <w:szCs w:val="24"/>
+        </w:rPr>
+        <w:t>Lewental</w:t>
+      </w:r>
+      <w:proofErr w:type="spellEnd"/>
+      <w:r>
+        <w:rPr>
+          <w:rFonts w:ascii="Times New Roman" w:hAnsi="Times New Roman"/>
+          <w:color w:val="000000"/>
+          <w:sz w:val="24"/>
+          <w:szCs w:val="24"/>
+        </w:rPr>
+        <w:t xml:space="preserve">,  Matthew Ganz, Maureen Garvey, Maurya Wickstrom, Michael </w:t>
+      </w:r>
+      <w:proofErr w:type="spellStart"/>
+      <w:r>
+        <w:rPr>
+          <w:rFonts w:ascii="Times New Roman" w:hAnsi="Times New Roman"/>
+          <w:color w:val="000000"/>
+          <w:sz w:val="24"/>
+          <w:szCs w:val="24"/>
+        </w:rPr>
+        <w:t>Chiacchiero</w:t>
+      </w:r>
+      <w:proofErr w:type="spellEnd"/>
+      <w:r>
+        <w:rPr>
+          <w:rFonts w:ascii="Times New Roman" w:hAnsi="Times New Roman"/>
+          <w:color w:val="000000"/>
+          <w:sz w:val="24"/>
+          <w:szCs w:val="24"/>
+        </w:rPr>
+        <w:t xml:space="preserve">, Michael </w:t>
+      </w:r>
+      <w:proofErr w:type="spellStart"/>
+      <w:r>
+        <w:rPr>
+          <w:rFonts w:ascii="Times New Roman" w:hAnsi="Times New Roman"/>
+          <w:color w:val="000000"/>
+          <w:sz w:val="24"/>
+          <w:szCs w:val="24"/>
+        </w:rPr>
+        <w:t>Lederhandler</w:t>
+      </w:r>
+      <w:proofErr w:type="spellEnd"/>
+      <w:r>
+        <w:rPr>
+          <w:rFonts w:ascii="Times New Roman" w:hAnsi="Times New Roman"/>
+          <w:color w:val="000000"/>
+          <w:sz w:val="24"/>
+          <w:szCs w:val="24"/>
+        </w:rPr>
+        <w:t>​, Orit D. Gruber, </w:t>
+      </w:r>
+      <w:proofErr w:type="spellStart"/>
+      <w:r>
+        <w:rPr>
+          <w:rFonts w:ascii="Times New Roman" w:hAnsi="Times New Roman"/>
+          <w:color w:val="000000"/>
+          <w:sz w:val="24"/>
+          <w:szCs w:val="24"/>
+        </w:rPr>
+        <w:t>Qiao</w:t>
+      </w:r>
+      <w:proofErr w:type="spellEnd"/>
+      <w:r>
+        <w:rPr>
+          <w:rFonts w:ascii="Times New Roman" w:hAnsi="Times New Roman"/>
+          <w:color w:val="000000"/>
+          <w:sz w:val="24"/>
+          <w:szCs w:val="24"/>
+        </w:rPr>
+        <w:t xml:space="preserve">-Sheng Hu, Ralf </w:t>
+      </w:r>
+      <w:proofErr w:type="spellStart"/>
+      <w:r>
+        <w:rPr>
+          <w:rFonts w:ascii="Times New Roman" w:hAnsi="Times New Roman"/>
+          <w:color w:val="000000"/>
+          <w:sz w:val="24"/>
+          <w:szCs w:val="24"/>
+        </w:rPr>
+        <w:t>Peetz</w:t>
+      </w:r>
+      <w:proofErr w:type="spellEnd"/>
+      <w:r>
+        <w:rPr>
+          <w:rFonts w:ascii="Times New Roman" w:hAnsi="Times New Roman"/>
+          <w:color w:val="000000"/>
+          <w:sz w:val="24"/>
+          <w:szCs w:val="24"/>
+        </w:rPr>
+        <w:t xml:space="preserve">,  Shannon </w:t>
+      </w:r>
+      <w:proofErr w:type="spellStart"/>
+      <w:r>
+        <w:rPr>
+          <w:rFonts w:ascii="Times New Roman" w:hAnsi="Times New Roman"/>
+          <w:color w:val="000000"/>
+          <w:sz w:val="24"/>
+          <w:szCs w:val="24"/>
+        </w:rPr>
+        <w:t>Cammarano</w:t>
+      </w:r>
+      <w:proofErr w:type="spellEnd"/>
+      <w:r>
+        <w:rPr>
+          <w:rFonts w:ascii="Times New Roman" w:hAnsi="Times New Roman"/>
+          <w:color w:val="000000"/>
+          <w:sz w:val="24"/>
+          <w:szCs w:val="24"/>
+        </w:rPr>
+        <w:t xml:space="preserve">, Stephen </w:t>
+      </w:r>
+      <w:proofErr w:type="spellStart"/>
+      <w:r>
+        <w:rPr>
+          <w:rFonts w:ascii="Times New Roman" w:hAnsi="Times New Roman"/>
+          <w:color w:val="000000"/>
+          <w:sz w:val="24"/>
+          <w:szCs w:val="24"/>
+        </w:rPr>
+        <w:t>Ferst</w:t>
+      </w:r>
+      <w:proofErr w:type="spellEnd"/>
+      <w:r>
+        <w:rPr>
+          <w:rFonts w:ascii="Times New Roman" w:hAnsi="Times New Roman"/>
+          <w:color w:val="000000"/>
+          <w:sz w:val="24"/>
+          <w:szCs w:val="24"/>
+        </w:rPr>
+        <w:t xml:space="preserve">, Susan </w:t>
+      </w:r>
+      <w:proofErr w:type="spellStart"/>
+      <w:r>
+        <w:rPr>
+          <w:rFonts w:ascii="Times New Roman" w:hAnsi="Times New Roman"/>
+          <w:color w:val="000000"/>
+          <w:sz w:val="24"/>
+          <w:szCs w:val="24"/>
+        </w:rPr>
+        <w:t>Massara</w:t>
+      </w:r>
+      <w:proofErr w:type="spellEnd"/>
+      <w:r>
+        <w:rPr>
+          <w:rFonts w:ascii="Times New Roman" w:hAnsi="Times New Roman"/>
+          <w:color w:val="000000"/>
+          <w:sz w:val="24"/>
+          <w:szCs w:val="24"/>
+        </w:rPr>
+        <w:t xml:space="preserve">, Susan </w:t>
+      </w:r>
+      <w:proofErr w:type="spellStart"/>
+      <w:r>
+        <w:rPr>
+          <w:rFonts w:ascii="Times New Roman" w:hAnsi="Times New Roman"/>
+          <w:color w:val="000000"/>
+          <w:sz w:val="24"/>
+          <w:szCs w:val="24"/>
+        </w:rPr>
+        <w:t>Mee</w:t>
+      </w:r>
+      <w:proofErr w:type="spellEnd"/>
+      <w:r>
+        <w:rPr>
+          <w:rFonts w:ascii="Times New Roman" w:hAnsi="Times New Roman"/>
+          <w:color w:val="000000"/>
+          <w:sz w:val="24"/>
+          <w:szCs w:val="24"/>
+        </w:rPr>
+        <w:t xml:space="preserve"> Crimmins, Tara </w:t>
+      </w:r>
+      <w:proofErr w:type="spellStart"/>
+      <w:r>
+        <w:rPr>
+          <w:rFonts w:ascii="Times New Roman" w:hAnsi="Times New Roman"/>
+          <w:color w:val="000000"/>
+          <w:sz w:val="24"/>
+          <w:szCs w:val="24"/>
+        </w:rPr>
+        <w:t>Mastrorilli</w:t>
+      </w:r>
+      <w:proofErr w:type="spellEnd"/>
+      <w:r>
+        <w:rPr>
+          <w:rFonts w:ascii="Times New Roman" w:hAnsi="Times New Roman"/>
+          <w:color w:val="000000"/>
+          <w:sz w:val="24"/>
+          <w:szCs w:val="24"/>
+        </w:rPr>
+        <w:t xml:space="preserve">, Veronica </w:t>
+      </w:r>
+      <w:proofErr w:type="spellStart"/>
+      <w:r>
+        <w:rPr>
+          <w:rFonts w:ascii="Times New Roman" w:hAnsi="Times New Roman"/>
+          <w:color w:val="000000"/>
+          <w:sz w:val="24"/>
+          <w:szCs w:val="24"/>
+        </w:rPr>
+        <w:t>Dimeglio</w:t>
+      </w:r>
+      <w:proofErr w:type="spellEnd"/>
+      <w:r>
+        <w:rPr>
+          <w:rFonts w:ascii="Times New Roman" w:hAnsi="Times New Roman"/>
+          <w:color w:val="000000"/>
+          <w:sz w:val="24"/>
+          <w:szCs w:val="24"/>
+        </w:rPr>
+        <w:t xml:space="preserve">, Patti Gross, Cesar Arenas-Mena, Patricia Galleta, Alana </w:t>
+      </w:r>
+      <w:proofErr w:type="spellStart"/>
+      <w:r>
+        <w:rPr>
+          <w:rFonts w:ascii="Times New Roman" w:hAnsi="Times New Roman"/>
+          <w:color w:val="000000"/>
+          <w:sz w:val="24"/>
+          <w:szCs w:val="24"/>
+        </w:rPr>
+        <w:t>Gaymon</w:t>
+      </w:r>
+      <w:proofErr w:type="spellEnd"/>
+      <w:r>
+        <w:rPr>
+          <w:rFonts w:ascii="Times New Roman" w:hAnsi="Times New Roman"/>
+          <w:color w:val="000000"/>
+          <w:sz w:val="24"/>
+          <w:szCs w:val="24"/>
+        </w:rPr>
+        <w:t xml:space="preserve">, Carol Brower, Tony Gallego, Mary Boland, Giancarlo Lombardi, Jasmine Cardona, Jennifer Lynch, Aya Ashour, Florinda Mattia, Danielle Dimitrov, Cesare </w:t>
+      </w:r>
+      <w:proofErr w:type="spellStart"/>
+      <w:r>
+        <w:rPr>
+          <w:rFonts w:ascii="Times New Roman" w:hAnsi="Times New Roman"/>
+          <w:color w:val="000000"/>
+          <w:sz w:val="24"/>
+          <w:szCs w:val="24"/>
+        </w:rPr>
+        <w:t>Barreca</w:t>
+      </w:r>
+      <w:proofErr w:type="spellEnd"/>
+      <w:r>
+        <w:rPr>
+          <w:rFonts w:ascii="Times New Roman" w:hAnsi="Times New Roman"/>
+          <w:color w:val="000000"/>
+          <w:sz w:val="24"/>
+          <w:szCs w:val="24"/>
+        </w:rPr>
+        <w:t xml:space="preserve">, George Davis, Michael Batson, Kim Williams, Eli Hollander, Brenda Valentin, Heidi </w:t>
+      </w:r>
+      <w:proofErr w:type="spellStart"/>
+      <w:r>
+        <w:rPr>
+          <w:rFonts w:ascii="Times New Roman" w:hAnsi="Times New Roman"/>
+          <w:color w:val="000000"/>
+          <w:sz w:val="24"/>
+          <w:szCs w:val="24"/>
+        </w:rPr>
+        <w:t>Bertels</w:t>
+      </w:r>
+      <w:proofErr w:type="spellEnd"/>
+      <w:r>
+        <w:rPr>
+          <w:rFonts w:ascii="Times New Roman" w:hAnsi="Times New Roman"/>
+          <w:color w:val="000000"/>
+          <w:sz w:val="24"/>
+          <w:szCs w:val="24"/>
+        </w:rPr>
+        <w:t xml:space="preserve">, Ken Gold, Francis Yee, Dante </w:t>
+      </w:r>
+      <w:proofErr w:type="spellStart"/>
+      <w:r>
+        <w:rPr>
+          <w:rFonts w:ascii="Times New Roman" w:hAnsi="Times New Roman"/>
+          <w:color w:val="000000"/>
+          <w:sz w:val="24"/>
+          <w:szCs w:val="24"/>
+        </w:rPr>
+        <w:t>Tawfeeq</w:t>
+      </w:r>
+      <w:proofErr w:type="spellEnd"/>
+      <w:r>
+        <w:rPr>
+          <w:rFonts w:ascii="Times New Roman" w:hAnsi="Times New Roman"/>
+          <w:color w:val="000000"/>
+          <w:sz w:val="24"/>
+          <w:szCs w:val="24"/>
+        </w:rPr>
+        <w:t xml:space="preserve">, Thomas </w:t>
+      </w:r>
+      <w:proofErr w:type="spellStart"/>
+      <w:r>
+        <w:rPr>
+          <w:rFonts w:ascii="Times New Roman" w:hAnsi="Times New Roman"/>
+          <w:color w:val="000000"/>
+          <w:sz w:val="24"/>
+          <w:szCs w:val="24"/>
+        </w:rPr>
+        <w:t>Volscho</w:t>
+      </w:r>
+      <w:proofErr w:type="spellEnd"/>
+      <w:r>
+        <w:rPr>
+          <w:rFonts w:ascii="Times New Roman" w:hAnsi="Times New Roman"/>
+          <w:color w:val="000000"/>
+          <w:sz w:val="24"/>
+          <w:szCs w:val="24"/>
         </w:rPr>
         <w:t xml:space="preserve">, </w:t>
       </w:r>
@@ -1111,29 +1806,55 @@
         <w:rPr>
           <w:rFonts w:ascii="Times New Roman" w:hAnsi="Times New Roman"/>
           <w:color w:val="000000"/>
-        </w:rPr>
-        <w:t>Christ</w:t>
-      </w:r>
-      <w:r>
-        <w:rPr>
-          <w:rFonts w:ascii="Times New Roman" w:hAnsi="Times New Roman"/>
-          <w:color w:val="000000"/>
-        </w:rPr>
-        <w:t xml:space="preserve">ina Boyle, Christina </w:t>
-      </w:r>
-      <w:proofErr w:type="spellStart"/>
-      <w:r>
-        <w:rPr>
-          <w:rFonts w:ascii="Times New Roman" w:hAnsi="Times New Roman"/>
-          <w:color w:val="000000"/>
-        </w:rPr>
-        <w:t>Hagedorn</w:t>
-      </w:r>
-      <w:proofErr w:type="spellEnd"/>
-      <w:r>
-        <w:rPr>
-          <w:rFonts w:ascii="Times New Roman" w:hAnsi="Times New Roman"/>
-          <w:color w:val="000000"/>
+          <w:sz w:val="24"/>
+          <w:szCs w:val="24"/>
+        </w:rPr>
+        <w:t>Warrick Bell,</w:t>
+      </w:r>
+      <w:r>
+        <w:rPr>
+          <w:rFonts w:ascii="Times New Roman" w:hAnsi="Times New Roman"/>
+          <w:color w:val="000000"/>
+          <w:sz w:val="24"/>
+          <w:szCs w:val="24"/>
+        </w:rPr>
+        <w:t xml:space="preserve"> Mary Murphy,</w:t>
+      </w:r>
+      <w:r>
+        <w:rPr>
+          <w:rFonts w:ascii="Times New Roman" w:hAnsi="Times New Roman"/>
+          <w:color w:val="000000"/>
+          <w:sz w:val="24"/>
+          <w:szCs w:val="24"/>
+        </w:rPr>
+        <w:t xml:space="preserve"> </w:t>
+      </w:r>
+      <w:r>
+        <w:rPr>
+          <w:rFonts w:ascii="Times New Roman" w:hAnsi="Times New Roman"/>
+          <w:color w:val="000000"/>
+          <w:sz w:val="24"/>
+          <w:szCs w:val="24"/>
+        </w:rPr>
+        <w:t xml:space="preserve">Jennifer Borrero, Carlos Serrano, Patricia Kahn, Hope </w:t>
+      </w:r>
+      <w:proofErr w:type="spellStart"/>
+      <w:r>
+        <w:rPr>
+          <w:rFonts w:ascii="Times New Roman" w:hAnsi="Times New Roman"/>
+          <w:color w:val="000000"/>
+          <w:sz w:val="24"/>
+          <w:szCs w:val="24"/>
+        </w:rPr>
+        <w:t>Berte</w:t>
+      </w:r>
+      <w:proofErr w:type="spellEnd"/>
+      <w:r>
+        <w:rPr>
+          <w:rFonts w:ascii="Times New Roman" w:hAnsi="Times New Roman"/>
+          <w:color w:val="000000"/>
+          <w:sz w:val="24"/>
+          <w:szCs w:val="24"/>
         </w:rPr>
         <w:t xml:space="preserve">, </w:t>
       </w:r>
@@ -1141,233 +1862,113 @@
         <w:rPr>
           <w:rFonts w:ascii="Times New Roman" w:hAnsi="Times New Roman"/>
           <w:color w:val="000000"/>
-        </w:rPr>
-        <w:t>Christine Cohen, Christine Myers, </w:t>
-      </w:r>
-      <w:r>
-        <w:rPr>
-          <w:rFonts w:ascii="Times New Roman" w:hAnsi="Times New Roman"/>
-          <w:color w:val="000000"/>
-        </w:rPr>
-        <w:t xml:space="preserve">Christina </w:t>
-      </w:r>
-      <w:proofErr w:type="spellStart"/>
-      <w:r>
-        <w:rPr>
-          <w:rFonts w:ascii="Times New Roman" w:hAnsi="Times New Roman"/>
-          <w:color w:val="000000"/>
-        </w:rPr>
-        <w:t>Toti</w:t>
-      </w:r>
-      <w:proofErr w:type="spellEnd"/>
-      <w:r>
-        <w:rPr>
-          <w:rFonts w:ascii="Times New Roman" w:hAnsi="Times New Roman"/>
-          <w:color w:val="000000"/>
-        </w:rPr>
-        <w:t xml:space="preserve">, </w:t>
-      </w:r>
-      <w:r>
-        <w:rPr>
-          <w:rFonts w:ascii="Times New Roman" w:hAnsi="Times New Roman"/>
-          <w:color w:val="000000"/>
-        </w:rPr>
-        <w:t xml:space="preserve">Crystal </w:t>
-      </w:r>
-      <w:proofErr w:type="spellStart"/>
-      <w:r>
-        <w:rPr>
-          <w:rFonts w:ascii="Times New Roman" w:hAnsi="Times New Roman"/>
-          <w:color w:val="000000"/>
-        </w:rPr>
-        <w:t>Deosaran</w:t>
-      </w:r>
-      <w:proofErr w:type="spellEnd"/>
-      <w:r>
-        <w:rPr>
-          <w:rFonts w:ascii="Times New Roman" w:hAnsi="Times New Roman"/>
-          <w:color w:val="000000"/>
-        </w:rPr>
-        <w:t>, Daniel Kurzwei</w:t>
-      </w:r>
-      <w:r>
-        <w:rPr>
-          <w:rFonts w:ascii="Times New Roman" w:hAnsi="Times New Roman"/>
-          <w:color w:val="000000"/>
-        </w:rPr>
-        <w:t xml:space="preserve">l, Darryl Hill, David </w:t>
-      </w:r>
-      <w:proofErr w:type="spellStart"/>
-      <w:r>
-        <w:rPr>
-          <w:rFonts w:ascii="Times New Roman" w:hAnsi="Times New Roman"/>
-          <w:color w:val="000000"/>
-        </w:rPr>
-        <w:t>Pizzuto</w:t>
-      </w:r>
-      <w:proofErr w:type="spellEnd"/>
-      <w:r>
-        <w:rPr>
-          <w:rFonts w:ascii="Times New Roman" w:hAnsi="Times New Roman"/>
-          <w:color w:val="000000"/>
-        </w:rPr>
-        <w:t>, </w:t>
-      </w:r>
-      <w:r>
-        <w:rPr>
-          <w:rFonts w:ascii="Times New Roman" w:hAnsi="Times New Roman"/>
-          <w:color w:val="000000"/>
-        </w:rPr>
-        <w:t xml:space="preserve">Deborah </w:t>
-      </w:r>
-      <w:proofErr w:type="spellStart"/>
-      <w:r>
-        <w:rPr>
-          <w:rFonts w:ascii="Times New Roman" w:hAnsi="Times New Roman"/>
-          <w:color w:val="000000"/>
-        </w:rPr>
-        <w:t>Meise</w:t>
-      </w:r>
-      <w:proofErr w:type="spellEnd"/>
-      <w:r>
-        <w:rPr>
-          <w:rFonts w:ascii="Times New Roman" w:hAnsi="Times New Roman"/>
-          <w:color w:val="000000"/>
-        </w:rPr>
-        <w:t xml:space="preserve">, Donna </w:t>
-      </w:r>
-      <w:proofErr w:type="spellStart"/>
-      <w:r>
-        <w:rPr>
-          <w:rFonts w:ascii="Times New Roman" w:hAnsi="Times New Roman"/>
-          <w:color w:val="000000"/>
-        </w:rPr>
-        <w:t>Sauthoff</w:t>
-      </w:r>
-      <w:proofErr w:type="spellEnd"/>
-      <w:r>
-        <w:rPr>
-          <w:rFonts w:ascii="Times New Roman" w:hAnsi="Times New Roman"/>
-          <w:color w:val="000000"/>
-        </w:rPr>
-        <w:t xml:space="preserve">, Donna </w:t>
-      </w:r>
-      <w:proofErr w:type="spellStart"/>
-      <w:r>
-        <w:rPr>
-          <w:rFonts w:ascii="Times New Roman" w:hAnsi="Times New Roman"/>
-          <w:color w:val="000000"/>
-        </w:rPr>
-        <w:t>Scimeca</w:t>
-      </w:r>
-      <w:proofErr w:type="spellEnd"/>
-      <w:r>
-        <w:rPr>
-          <w:rFonts w:ascii="Times New Roman" w:hAnsi="Times New Roman"/>
-          <w:color w:val="000000"/>
-        </w:rPr>
-        <w:t>, Edward​ </w:t>
-      </w:r>
-      <w:proofErr w:type="spellStart"/>
-      <w:r>
-        <w:rPr>
-          <w:rFonts w:ascii="Times New Roman" w:hAnsi="Times New Roman"/>
-          <w:color w:val="000000"/>
-        </w:rPr>
-        <w:t>Patri</w:t>
-      </w:r>
-      <w:proofErr w:type="spellEnd"/>
-      <w:r>
-        <w:rPr>
-          <w:rFonts w:ascii="Times New Roman" w:hAnsi="Times New Roman"/>
-          <w:color w:val="000000"/>
-        </w:rPr>
-        <w:t xml:space="preserve">, Elena </w:t>
-      </w:r>
-      <w:proofErr w:type="spellStart"/>
-      <w:r>
-        <w:rPr>
-          <w:rFonts w:ascii="Times New Roman" w:hAnsi="Times New Roman"/>
-          <w:color w:val="000000"/>
-        </w:rPr>
-        <w:t>Tzen</w:t>
-      </w:r>
-      <w:proofErr w:type="spellEnd"/>
-      <w:r>
-        <w:rPr>
-          <w:rFonts w:ascii="Times New Roman" w:hAnsi="Times New Roman"/>
-          <w:color w:val="000000"/>
-        </w:rPr>
-        <w:t xml:space="preserve">, Eric </w:t>
-      </w:r>
-      <w:proofErr w:type="spellStart"/>
-      <w:r>
-        <w:rPr>
-          <w:rFonts w:ascii="Times New Roman" w:hAnsi="Times New Roman"/>
-          <w:color w:val="000000"/>
-        </w:rPr>
-        <w:t>Ivison</w:t>
-      </w:r>
-      <w:proofErr w:type="spellEnd"/>
-      <w:r>
-        <w:rPr>
-          <w:rFonts w:ascii="Times New Roman" w:hAnsi="Times New Roman"/>
-          <w:color w:val="000000"/>
-        </w:rPr>
-        <w:t xml:space="preserve">, Erma </w:t>
-      </w:r>
-      <w:proofErr w:type="spellStart"/>
-      <w:r>
-        <w:rPr>
-          <w:rFonts w:ascii="Times New Roman" w:hAnsi="Times New Roman"/>
-          <w:color w:val="000000"/>
-        </w:rPr>
-        <w:t>Tacopino</w:t>
-      </w:r>
-      <w:proofErr w:type="spellEnd"/>
-      <w:r>
-        <w:rPr>
-          <w:rFonts w:ascii="Times New Roman" w:hAnsi="Times New Roman"/>
-          <w:color w:val="000000"/>
-        </w:rPr>
-        <w:t>, </w:t>
-      </w:r>
-      <w:proofErr w:type="spellStart"/>
-      <w:r>
-        <w:rPr>
-          <w:rFonts w:ascii="Times New Roman" w:hAnsi="Times New Roman"/>
-          <w:color w:val="000000"/>
-        </w:rPr>
-        <w:t>Ewa</w:t>
-      </w:r>
-      <w:proofErr w:type="spellEnd"/>
-      <w:r>
-        <w:rPr>
-          <w:rFonts w:ascii="Times New Roman" w:hAnsi="Times New Roman"/>
-          <w:color w:val="000000"/>
+          <w:sz w:val="24"/>
+          <w:szCs w:val="24"/>
+        </w:rPr>
+        <w:t>Rob Wallace,</w:t>
+      </w:r>
+      <w:r>
+        <w:rPr>
+          <w:rFonts w:ascii="Times New Roman" w:hAnsi="Times New Roman"/>
+          <w:color w:val="000000"/>
+          <w:sz w:val="24"/>
+          <w:szCs w:val="24"/>
+        </w:rPr>
+        <w:t xml:space="preserve"> , </w:t>
+      </w:r>
+      <w:proofErr w:type="spellStart"/>
+      <w:r>
+        <w:rPr>
+          <w:rFonts w:ascii="Times New Roman" w:hAnsi="Times New Roman"/>
+          <w:color w:val="000000"/>
+          <w:sz w:val="24"/>
+          <w:szCs w:val="24"/>
+        </w:rPr>
+        <w:t>Juline</w:t>
+      </w:r>
+      <w:proofErr w:type="spellEnd"/>
+      <w:r>
+        <w:rPr>
+          <w:rFonts w:ascii="Times New Roman" w:hAnsi="Times New Roman"/>
+          <w:color w:val="000000"/>
+          <w:sz w:val="24"/>
+          <w:szCs w:val="24"/>
+        </w:rPr>
+        <w:t xml:space="preserve"> Robinson,</w:t>
+      </w:r>
+      <w:r>
+        <w:rPr>
+          <w:rFonts w:ascii="Times New Roman" w:hAnsi="Times New Roman"/>
+          <w:color w:val="000000"/>
+          <w:sz w:val="24"/>
+          <w:szCs w:val="24"/>
         </w:rPr>
         <w:t xml:space="preserve"> </w:t>
       </w:r>
-      <w:proofErr w:type="spellStart"/>
-      <w:r>
-        <w:rPr>
-          <w:rFonts w:ascii="Times New Roman" w:hAnsi="Times New Roman"/>
-          <w:color w:val="000000"/>
-        </w:rPr>
-        <w:t>Dzurak</w:t>
-      </w:r>
-      <w:proofErr w:type="spellEnd"/>
-      <w:r>
-        <w:rPr>
-          <w:rFonts w:ascii="Times New Roman" w:hAnsi="Times New Roman"/>
-          <w:color w:val="000000"/>
-        </w:rPr>
-        <w:t>, </w:t>
-      </w:r>
-      <w:r>
-        <w:rPr>
-          <w:rFonts w:ascii="Times New Roman" w:hAnsi="Times New Roman"/>
-          <w:color w:val="000000"/>
+      <w:r>
+        <w:rPr>
+          <w:rFonts w:ascii="Times New Roman" w:hAnsi="Times New Roman"/>
+          <w:color w:val="000000"/>
+          <w:sz w:val="24"/>
+          <w:szCs w:val="24"/>
+        </w:rPr>
+        <w:t>Hernan Green, </w:t>
+      </w:r>
+      <w:r>
+        <w:rPr>
+          <w:rFonts w:ascii="Times New Roman" w:hAnsi="Times New Roman"/>
+          <w:color w:val="000000"/>
+          <w:sz w:val="24"/>
+          <w:szCs w:val="24"/>
+        </w:rPr>
+        <w:t xml:space="preserve">Suzy Shepardson, </w:t>
+      </w:r>
+      <w:proofErr w:type="spellStart"/>
+      <w:r>
+        <w:rPr>
+          <w:rFonts w:ascii="Times New Roman" w:hAnsi="Times New Roman"/>
+          <w:color w:val="000000"/>
+          <w:sz w:val="24"/>
+          <w:szCs w:val="24"/>
+        </w:rPr>
+        <w:t>Jiayn</w:t>
+      </w:r>
+      <w:proofErr w:type="spellEnd"/>
+      <w:r>
+        <w:rPr>
+          <w:rFonts w:ascii="Times New Roman" w:hAnsi="Times New Roman"/>
+          <w:color w:val="000000"/>
+          <w:sz w:val="24"/>
+          <w:szCs w:val="24"/>
+        </w:rPr>
+        <w:t xml:space="preserve"> Chen, Michael </w:t>
+      </w:r>
+      <w:proofErr w:type="spellStart"/>
+      <w:r>
+        <w:rPr>
+          <w:rFonts w:ascii="Times New Roman" w:hAnsi="Times New Roman"/>
+          <w:color w:val="000000"/>
+          <w:sz w:val="24"/>
+          <w:szCs w:val="24"/>
+        </w:rPr>
+        <w:t>Ivany</w:t>
+      </w:r>
+      <w:proofErr w:type="spellEnd"/>
+      <w:r>
+        <w:rPr>
+          <w:rFonts w:ascii="Times New Roman" w:hAnsi="Times New Roman"/>
+          <w:color w:val="000000"/>
+          <w:sz w:val="24"/>
+          <w:szCs w:val="24"/>
+        </w:rPr>
+        <w:t>,</w:t>
+      </w:r>
+      <w:r>
+        <w:rPr>
+          <w:rFonts w:ascii="Times New Roman" w:hAnsi="Times New Roman"/>
+          <w:color w:val="000000"/>
+          <w:sz w:val="24"/>
+          <w:szCs w:val="24"/>
         </w:rPr>
         <w:t xml:space="preserve"> </w:t>
       </w:r>
@@ -1375,1058 +1976,50 @@
         <w:rPr>
           <w:rFonts w:ascii="Times New Roman" w:hAnsi="Times New Roman"/>
           <w:color w:val="000000"/>
-        </w:rPr>
-        <w:t>Greg Phillips, Gregory Brown, Hern</w:t>
-      </w:r>
-      <w:r>
-        <w:rPr>
-          <w:rFonts w:ascii="Times New Roman" w:hAnsi="Times New Roman"/>
-          <w:color w:val="000000"/>
-        </w:rPr>
-        <w:t xml:space="preserve">an Green, Holly </w:t>
-      </w:r>
-      <w:proofErr w:type="spellStart"/>
-      <w:r>
-        <w:rPr>
-          <w:rFonts w:ascii="Times New Roman" w:hAnsi="Times New Roman"/>
-          <w:color w:val="000000"/>
-        </w:rPr>
-        <w:t>Block,Intissar</w:t>
-      </w:r>
-      <w:proofErr w:type="spellEnd"/>
-      <w:r>
-        <w:rPr>
-          <w:rFonts w:ascii="Times New Roman" w:hAnsi="Times New Roman"/>
-          <w:color w:val="000000"/>
-        </w:rPr>
-        <w:t xml:space="preserve"> </w:t>
-      </w:r>
-      <w:r>
-        <w:rPr>
-          <w:rFonts w:ascii="Times New Roman" w:hAnsi="Times New Roman"/>
-          <w:color w:val="000000"/>
-        </w:rPr>
-        <w:t xml:space="preserve">Hasan, Isabel </w:t>
-      </w:r>
-      <w:proofErr w:type="spellStart"/>
-      <w:r>
-        <w:rPr>
-          <w:rFonts w:ascii="Times New Roman" w:hAnsi="Times New Roman"/>
-          <w:color w:val="000000"/>
-        </w:rPr>
-        <w:t>Rechberg</w:t>
-      </w:r>
-      <w:proofErr w:type="spellEnd"/>
-      <w:r>
-        <w:rPr>
-          <w:rFonts w:ascii="Times New Roman" w:hAnsi="Times New Roman"/>
-          <w:color w:val="000000"/>
-        </w:rPr>
-        <w:t>, Ivan Scott Lee, </w:t>
-      </w:r>
-      <w:r>
-        <w:rPr>
-          <w:rFonts w:ascii="Times New Roman" w:hAnsi="Times New Roman"/>
-          <w:color w:val="000000"/>
-        </w:rPr>
-        <w:t xml:space="preserve">Janine Scotto, </w:t>
-      </w:r>
-      <w:r>
-        <w:rPr>
-          <w:rFonts w:ascii="Times New Roman" w:hAnsi="Times New Roman"/>
-          <w:color w:val="000000"/>
-        </w:rPr>
-        <w:t xml:space="preserve">James Hamilton, Jay Arena​, Jeff </w:t>
-      </w:r>
-      <w:proofErr w:type="spellStart"/>
-      <w:r>
-        <w:rPr>
-          <w:rFonts w:ascii="Times New Roman" w:hAnsi="Times New Roman"/>
-          <w:color w:val="000000"/>
-        </w:rPr>
-        <w:t>Vilkov</w:t>
-      </w:r>
-      <w:proofErr w:type="spellEnd"/>
-      <w:r>
-        <w:rPr>
-          <w:rFonts w:ascii="Times New Roman" w:hAnsi="Times New Roman"/>
-          <w:color w:val="000000"/>
-        </w:rPr>
-        <w:t xml:space="preserve">, Jenn </w:t>
-      </w:r>
-      <w:proofErr w:type="spellStart"/>
-      <w:r>
-        <w:rPr>
-          <w:rFonts w:ascii="Times New Roman" w:hAnsi="Times New Roman"/>
-          <w:color w:val="000000"/>
-        </w:rPr>
-        <w:t>Pizzuto</w:t>
-      </w:r>
-      <w:proofErr w:type="spellEnd"/>
-      <w:r>
-        <w:rPr>
-          <w:rFonts w:ascii="Times New Roman" w:hAnsi="Times New Roman"/>
-          <w:color w:val="000000"/>
-        </w:rPr>
-        <w:t xml:space="preserve">, Jennifer </w:t>
-      </w:r>
-      <w:proofErr w:type="spellStart"/>
-      <w:r>
-        <w:rPr>
-          <w:rFonts w:ascii="Times New Roman" w:hAnsi="Times New Roman"/>
-          <w:color w:val="000000"/>
-        </w:rPr>
-        <w:t>Durando</w:t>
-      </w:r>
-      <w:proofErr w:type="spellEnd"/>
-      <w:r>
-        <w:rPr>
-          <w:rFonts w:ascii="Times New Roman" w:hAnsi="Times New Roman"/>
-          <w:color w:val="000000"/>
-        </w:rPr>
-        <w:t>, </w:t>
-      </w:r>
-      <w:r>
-        <w:rPr>
-          <w:rFonts w:ascii="Times New Roman" w:hAnsi="Times New Roman"/>
-          <w:color w:val="000000"/>
-        </w:rPr>
-        <w:t xml:space="preserve">Jessica </w:t>
-      </w:r>
-      <w:proofErr w:type="spellStart"/>
-      <w:r>
-        <w:rPr>
-          <w:rFonts w:ascii="Times New Roman" w:hAnsi="Times New Roman"/>
-          <w:color w:val="000000"/>
-        </w:rPr>
-        <w:t>Collora</w:t>
-      </w:r>
-      <w:proofErr w:type="spellEnd"/>
-      <w:r>
-        <w:rPr>
-          <w:rFonts w:ascii="Times New Roman" w:hAnsi="Times New Roman"/>
-          <w:color w:val="000000"/>
-        </w:rPr>
-        <w:t xml:space="preserve">, Jessica Stein, </w:t>
-      </w:r>
-      <w:r>
-        <w:rPr>
-          <w:rFonts w:ascii="Times New Roman" w:hAnsi="Times New Roman"/>
-          <w:color w:val="000000"/>
-        </w:rPr>
-        <w:t xml:space="preserve">Joanne </w:t>
-      </w:r>
-      <w:proofErr w:type="spellStart"/>
-      <w:r>
-        <w:rPr>
-          <w:rFonts w:ascii="Times New Roman" w:hAnsi="Times New Roman"/>
-          <w:color w:val="000000"/>
-        </w:rPr>
-        <w:t>LaPilusa</w:t>
-      </w:r>
-      <w:proofErr w:type="spellEnd"/>
-      <w:r>
-        <w:rPr>
-          <w:rFonts w:ascii="Times New Roman" w:hAnsi="Times New Roman"/>
-          <w:color w:val="000000"/>
-        </w:rPr>
-        <w:t>,</w:t>
-      </w:r>
-      <w:r>
-        <w:rPr>
-          <w:rFonts w:ascii="Times New Roman" w:hAnsi="Times New Roman"/>
-          <w:color w:val="000000"/>
-        </w:rPr>
-        <w:t xml:space="preserve"> </w:t>
-      </w:r>
-      <w:r>
-        <w:rPr>
-          <w:rFonts w:ascii="Times New Roman" w:hAnsi="Times New Roman"/>
-          <w:color w:val="000000"/>
-        </w:rPr>
-        <w:t xml:space="preserve">Jodi </w:t>
-      </w:r>
-      <w:proofErr w:type="spellStart"/>
-      <w:r>
-        <w:rPr>
-          <w:rFonts w:ascii="Times New Roman" w:hAnsi="Times New Roman"/>
-          <w:color w:val="000000"/>
-        </w:rPr>
-        <w:t>Merendino</w:t>
-      </w:r>
-      <w:proofErr w:type="spellEnd"/>
-      <w:r>
-        <w:rPr>
-          <w:rFonts w:ascii="Times New Roman" w:hAnsi="Times New Roman"/>
-          <w:color w:val="000000"/>
-        </w:rPr>
-        <w:t>,</w:t>
-      </w:r>
-      <w:r>
-        <w:rPr>
-          <w:rFonts w:ascii="Times New Roman" w:hAnsi="Times New Roman"/>
-          <w:color w:val="000000"/>
-        </w:rPr>
-        <w:t> </w:t>
-      </w:r>
-      <w:proofErr w:type="spellStart"/>
-      <w:r>
-        <w:rPr>
-          <w:rFonts w:ascii="Times New Roman" w:hAnsi="Times New Roman"/>
-          <w:color w:val="000000"/>
-        </w:rPr>
-        <w:t>Jonelle</w:t>
-      </w:r>
-      <w:proofErr w:type="spellEnd"/>
-      <w:r>
-        <w:rPr>
-          <w:rFonts w:ascii="Times New Roman" w:hAnsi="Times New Roman"/>
-          <w:color w:val="000000"/>
-        </w:rPr>
-        <w:t xml:space="preserve"> Knox, Joyce Taylor, </w:t>
-      </w:r>
-      <w:proofErr w:type="spellStart"/>
-      <w:r>
-        <w:rPr>
-          <w:rFonts w:ascii="Times New Roman" w:hAnsi="Times New Roman"/>
-          <w:color w:val="000000"/>
-        </w:rPr>
-        <w:t>Juline</w:t>
-      </w:r>
-      <w:proofErr w:type="spellEnd"/>
-      <w:r>
-        <w:rPr>
-          <w:rFonts w:ascii="Times New Roman" w:hAnsi="Times New Roman"/>
-          <w:color w:val="000000"/>
-        </w:rPr>
-        <w:t xml:space="preserve"> Robinson, </w:t>
-      </w:r>
-      <w:r>
-        <w:rPr>
-          <w:rFonts w:ascii="Times New Roman" w:hAnsi="Times New Roman"/>
-          <w:color w:val="000000"/>
-        </w:rPr>
-        <w:t xml:space="preserve">Karen Contreras, Karen Contreras, Katrina </w:t>
-      </w:r>
-      <w:proofErr w:type="spellStart"/>
-      <w:r>
-        <w:rPr>
-          <w:rFonts w:ascii="Times New Roman" w:hAnsi="Times New Roman"/>
-          <w:color w:val="000000"/>
-        </w:rPr>
-        <w:t>Fama</w:t>
-      </w:r>
-      <w:proofErr w:type="spellEnd"/>
-      <w:r>
-        <w:rPr>
-          <w:rFonts w:ascii="Times New Roman" w:hAnsi="Times New Roman"/>
-          <w:color w:val="000000"/>
-        </w:rPr>
-        <w:t xml:space="preserve">, Kenneth </w:t>
-      </w:r>
-      <w:proofErr w:type="spellStart"/>
-      <w:r>
-        <w:rPr>
-          <w:rFonts w:ascii="Times New Roman" w:hAnsi="Times New Roman"/>
-          <w:color w:val="000000"/>
-        </w:rPr>
-        <w:t>Wolpin</w:t>
-      </w:r>
-      <w:proofErr w:type="spellEnd"/>
-      <w:r>
-        <w:rPr>
-          <w:rFonts w:ascii="Times New Roman" w:hAnsi="Times New Roman"/>
-          <w:color w:val="000000"/>
-        </w:rPr>
-        <w:t>​,​ Kerri Gerson, </w:t>
-      </w:r>
-      <w:proofErr w:type="spellStart"/>
-      <w:r>
-        <w:rPr>
-          <w:rFonts w:ascii="Times New Roman" w:hAnsi="Times New Roman"/>
-          <w:color w:val="000000"/>
-        </w:rPr>
-        <w:t>Koby</w:t>
-      </w:r>
-      <w:proofErr w:type="spellEnd"/>
-      <w:r>
-        <w:rPr>
-          <w:rFonts w:ascii="Times New Roman" w:hAnsi="Times New Roman"/>
-          <w:color w:val="000000"/>
-        </w:rPr>
-        <w:t xml:space="preserve"> </w:t>
-      </w:r>
-      <w:proofErr w:type="spellStart"/>
-      <w:r>
-        <w:rPr>
-          <w:rFonts w:ascii="Times New Roman" w:hAnsi="Times New Roman"/>
-          <w:color w:val="000000"/>
-        </w:rPr>
-        <w:t>Kohulan</w:t>
-      </w:r>
-      <w:proofErr w:type="spellEnd"/>
-      <w:r>
-        <w:rPr>
-          <w:rFonts w:ascii="Times New Roman" w:hAnsi="Times New Roman"/>
-          <w:color w:val="000000"/>
-        </w:rPr>
-        <w:t xml:space="preserve">, Leonardo </w:t>
-      </w:r>
-      <w:proofErr w:type="spellStart"/>
-      <w:r>
-        <w:rPr>
-          <w:rFonts w:ascii="Times New Roman" w:hAnsi="Times New Roman"/>
-          <w:color w:val="000000"/>
-        </w:rPr>
-        <w:t>Pignataro</w:t>
-      </w:r>
-      <w:proofErr w:type="spellEnd"/>
-      <w:r>
-        <w:rPr>
-          <w:rFonts w:ascii="Times New Roman" w:hAnsi="Times New Roman"/>
-          <w:color w:val="000000"/>
-        </w:rPr>
-        <w:t>​, </w:t>
-      </w:r>
-      <w:r>
-        <w:rPr>
-          <w:rFonts w:ascii="Times New Roman" w:hAnsi="Times New Roman"/>
-          <w:color w:val="000000"/>
-        </w:rPr>
-        <w:t xml:space="preserve">Leonora </w:t>
-      </w:r>
-      <w:proofErr w:type="spellStart"/>
-      <w:r>
-        <w:rPr>
-          <w:rFonts w:ascii="Times New Roman" w:hAnsi="Times New Roman"/>
-          <w:color w:val="000000"/>
-        </w:rPr>
-        <w:t>Chiarunttini</w:t>
-      </w:r>
-      <w:proofErr w:type="spellEnd"/>
-      <w:r>
-        <w:rPr>
-          <w:rFonts w:ascii="Times New Roman" w:hAnsi="Times New Roman"/>
-          <w:color w:val="000000"/>
-        </w:rPr>
-        <w:t>,</w:t>
-      </w:r>
-      <w:r>
-        <w:rPr>
-          <w:rFonts w:ascii="Times New Roman" w:hAnsi="Times New Roman"/>
-          <w:color w:val="000000"/>
-        </w:rPr>
-        <w:t xml:space="preserve"> Linda Conte, Lucy Lombardo, Lynne </w:t>
-      </w:r>
-      <w:proofErr w:type="spellStart"/>
-      <w:r>
-        <w:rPr>
-          <w:rFonts w:ascii="Times New Roman" w:hAnsi="Times New Roman"/>
-          <w:color w:val="000000"/>
-        </w:rPr>
-        <w:t>Lacomis</w:t>
-      </w:r>
-      <w:proofErr w:type="spellEnd"/>
-      <w:r>
-        <w:rPr>
-          <w:rFonts w:ascii="Times New Roman" w:hAnsi="Times New Roman"/>
-          <w:color w:val="000000"/>
-        </w:rPr>
-        <w:t>, </w:t>
-      </w:r>
-      <w:r>
-        <w:rPr>
-          <w:rFonts w:ascii="Times New Roman" w:hAnsi="Times New Roman"/>
-          <w:color w:val="000000"/>
-        </w:rPr>
-        <w:t xml:space="preserve">Manuela </w:t>
-      </w:r>
-      <w:proofErr w:type="spellStart"/>
-      <w:r>
-        <w:rPr>
-          <w:rFonts w:ascii="Times New Roman" w:hAnsi="Times New Roman"/>
-          <w:color w:val="000000"/>
-        </w:rPr>
-        <w:t>Alongi</w:t>
-      </w:r>
-      <w:proofErr w:type="spellEnd"/>
-      <w:r>
-        <w:rPr>
-          <w:rFonts w:ascii="Times New Roman" w:hAnsi="Times New Roman"/>
-          <w:color w:val="000000"/>
-        </w:rPr>
-        <w:t xml:space="preserve">, </w:t>
-      </w:r>
-      <w:r>
-        <w:rPr>
-          <w:rFonts w:ascii="Times New Roman" w:hAnsi="Times New Roman"/>
-          <w:color w:val="000000"/>
-        </w:rPr>
-        <w:t>Maria Levine,</w:t>
-      </w:r>
-      <w:r>
-        <w:rPr>
-          <w:rFonts w:ascii="Times New Roman" w:hAnsi="Times New Roman"/>
-          <w:color w:val="000000"/>
-        </w:rPr>
-        <w:t xml:space="preserve"> Maria </w:t>
-      </w:r>
-      <w:proofErr w:type="spellStart"/>
-      <w:r>
-        <w:rPr>
-          <w:rFonts w:ascii="Times New Roman" w:hAnsi="Times New Roman"/>
-          <w:color w:val="000000"/>
-        </w:rPr>
-        <w:t>Xenakis</w:t>
-      </w:r>
-      <w:proofErr w:type="spellEnd"/>
-      <w:r>
-        <w:rPr>
-          <w:rFonts w:ascii="Times New Roman" w:hAnsi="Times New Roman"/>
-          <w:color w:val="000000"/>
-        </w:rPr>
-        <w:t>,</w:t>
-      </w:r>
-      <w:r>
-        <w:rPr>
-          <w:rFonts w:ascii="Times New Roman" w:hAnsi="Times New Roman"/>
-          <w:color w:val="000000"/>
-        </w:rPr>
-        <w:t xml:space="preserve"> Mark </w:t>
-      </w:r>
-      <w:proofErr w:type="spellStart"/>
-      <w:r>
-        <w:rPr>
-          <w:rFonts w:ascii="Times New Roman" w:hAnsi="Times New Roman"/>
-          <w:color w:val="000000"/>
-        </w:rPr>
-        <w:t>Lewental</w:t>
-      </w:r>
-      <w:proofErr w:type="spellEnd"/>
-      <w:r>
-        <w:rPr>
-          <w:rFonts w:ascii="Times New Roman" w:hAnsi="Times New Roman"/>
-          <w:color w:val="000000"/>
-        </w:rPr>
-        <w:t>,</w:t>
-      </w:r>
-      <w:r>
-        <w:rPr>
-          <w:rFonts w:ascii="Times New Roman" w:hAnsi="Times New Roman"/>
-          <w:color w:val="000000"/>
-        </w:rPr>
-        <w:t xml:space="preserve"> Mark White, </w:t>
-      </w:r>
-      <w:r>
-        <w:rPr>
-          <w:rFonts w:ascii="Times New Roman" w:hAnsi="Times New Roman"/>
-          <w:color w:val="000000"/>
-        </w:rPr>
-        <w:t> Matthew Ganz, Maureen Garvey, </w:t>
-      </w:r>
-      <w:proofErr w:type="spellStart"/>
-      <w:r>
-        <w:rPr>
-          <w:rFonts w:ascii="Times New Roman" w:hAnsi="Times New Roman"/>
-          <w:color w:val="000000"/>
-        </w:rPr>
-        <w:t>M</w:t>
-      </w:r>
-      <w:r>
-        <w:rPr>
-          <w:rFonts w:ascii="Times New Roman" w:hAnsi="Times New Roman"/>
-          <w:color w:val="000000"/>
-        </w:rPr>
-        <w:t>aurya</w:t>
-      </w:r>
-      <w:proofErr w:type="spellEnd"/>
-      <w:r>
-        <w:rPr>
-          <w:rFonts w:ascii="Times New Roman" w:hAnsi="Times New Roman"/>
-          <w:color w:val="000000"/>
-        </w:rPr>
-        <w:t xml:space="preserve"> </w:t>
-      </w:r>
-      <w:proofErr w:type="spellStart"/>
-      <w:r>
-        <w:rPr>
-          <w:rFonts w:ascii="Times New Roman" w:hAnsi="Times New Roman"/>
-          <w:color w:val="000000"/>
-        </w:rPr>
-        <w:t>Wickstrom</w:t>
-      </w:r>
-      <w:proofErr w:type="spellEnd"/>
-      <w:r>
-        <w:rPr>
-          <w:rFonts w:ascii="Times New Roman" w:hAnsi="Times New Roman"/>
-          <w:color w:val="000000"/>
-        </w:rPr>
-        <w:t>, </w:t>
-      </w:r>
-      <w:proofErr w:type="spellStart"/>
-      <w:r>
-        <w:rPr>
-          <w:rFonts w:ascii="Times New Roman" w:hAnsi="Times New Roman"/>
-          <w:color w:val="000000"/>
-        </w:rPr>
-        <w:t>McKala</w:t>
-      </w:r>
-      <w:proofErr w:type="spellEnd"/>
-      <w:r>
-        <w:rPr>
-          <w:rFonts w:ascii="Times New Roman" w:hAnsi="Times New Roman"/>
-          <w:color w:val="000000"/>
-        </w:rPr>
-        <w:t xml:space="preserve"> Neese, Michael A</w:t>
-      </w:r>
-      <w:r>
-        <w:rPr>
-          <w:rFonts w:ascii="Times New Roman" w:hAnsi="Times New Roman"/>
-          <w:color w:val="000000"/>
-        </w:rPr>
-        <w:t>nderson, Michele Callahan,  </w:t>
-      </w:r>
-      <w:r>
-        <w:rPr>
-          <w:rFonts w:ascii="Times New Roman" w:hAnsi="Times New Roman"/>
-          <w:color w:val="000000"/>
-        </w:rPr>
-        <w:t xml:space="preserve">, </w:t>
-      </w:r>
-      <w:r>
-        <w:rPr>
-          <w:rFonts w:ascii="Times New Roman" w:hAnsi="Times New Roman"/>
-          <w:color w:val="000000"/>
-        </w:rPr>
-        <w:t xml:space="preserve">Michael </w:t>
-      </w:r>
-      <w:proofErr w:type="spellStart"/>
-      <w:r>
-        <w:rPr>
-          <w:rFonts w:ascii="Times New Roman" w:hAnsi="Times New Roman"/>
-          <w:color w:val="000000"/>
-        </w:rPr>
-        <w:t>Chiacchiero</w:t>
-      </w:r>
-      <w:proofErr w:type="spellEnd"/>
-      <w:r>
-        <w:rPr>
-          <w:rFonts w:ascii="Times New Roman" w:hAnsi="Times New Roman"/>
-          <w:color w:val="000000"/>
-        </w:rPr>
-        <w:t>, </w:t>
-      </w:r>
-      <w:r>
-        <w:rPr>
-          <w:rFonts w:ascii="Times New Roman" w:hAnsi="Times New Roman"/>
-          <w:color w:val="000000"/>
-        </w:rPr>
-        <w:t xml:space="preserve">Michael </w:t>
-      </w:r>
-      <w:proofErr w:type="spellStart"/>
-      <w:r>
-        <w:rPr>
-          <w:rFonts w:ascii="Times New Roman" w:hAnsi="Times New Roman"/>
-          <w:color w:val="000000"/>
-        </w:rPr>
-        <w:t>IVany</w:t>
-      </w:r>
-      <w:proofErr w:type="spellEnd"/>
-      <w:r>
-        <w:rPr>
-          <w:rFonts w:ascii="Times New Roman" w:hAnsi="Times New Roman"/>
-          <w:color w:val="000000"/>
-        </w:rPr>
-        <w:t xml:space="preserve">, </w:t>
-      </w:r>
-      <w:r>
-        <w:rPr>
-          <w:rFonts w:ascii="Times New Roman" w:hAnsi="Times New Roman"/>
-          <w:color w:val="000000"/>
-        </w:rPr>
-        <w:t xml:space="preserve">Michael </w:t>
-      </w:r>
-      <w:proofErr w:type="spellStart"/>
-      <w:r>
-        <w:rPr>
-          <w:rFonts w:ascii="Times New Roman" w:hAnsi="Times New Roman"/>
-          <w:color w:val="000000"/>
-        </w:rPr>
-        <w:t>Lederhandler</w:t>
-      </w:r>
-      <w:proofErr w:type="spellEnd"/>
-      <w:r>
-        <w:rPr>
-          <w:rFonts w:ascii="Times New Roman" w:hAnsi="Times New Roman"/>
-          <w:color w:val="000000"/>
-        </w:rPr>
-        <w:t xml:space="preserve">,  Michele </w:t>
-      </w:r>
-      <w:proofErr w:type="spellStart"/>
-      <w:r>
-        <w:rPr>
-          <w:rFonts w:ascii="Times New Roman" w:hAnsi="Times New Roman"/>
-          <w:color w:val="000000"/>
-        </w:rPr>
-        <w:t>Karpeles</w:t>
-      </w:r>
-      <w:proofErr w:type="spellEnd"/>
-      <w:r>
-        <w:rPr>
-          <w:rFonts w:ascii="Times New Roman" w:hAnsi="Times New Roman"/>
-          <w:color w:val="000000"/>
-        </w:rPr>
-        <w:t xml:space="preserve">, Michelle </w:t>
-      </w:r>
-      <w:proofErr w:type="spellStart"/>
-      <w:r>
-        <w:rPr>
-          <w:rFonts w:ascii="Times New Roman" w:hAnsi="Times New Roman"/>
-          <w:color w:val="000000"/>
-        </w:rPr>
-        <w:t>Borowski</w:t>
-      </w:r>
-      <w:proofErr w:type="spellEnd"/>
-      <w:r>
-        <w:rPr>
-          <w:rFonts w:ascii="Times New Roman" w:hAnsi="Times New Roman"/>
-          <w:color w:val="000000"/>
-        </w:rPr>
-        <w:t>,</w:t>
-      </w:r>
-      <w:r>
-        <w:rPr>
-          <w:rFonts w:ascii="Times New Roman" w:hAnsi="Times New Roman"/>
-          <w:color w:val="000000"/>
-        </w:rPr>
-        <w:t xml:space="preserve"> Mike </w:t>
-      </w:r>
-      <w:proofErr w:type="spellStart"/>
-      <w:r>
-        <w:rPr>
-          <w:rFonts w:ascii="Times New Roman" w:hAnsi="Times New Roman"/>
-          <w:color w:val="000000"/>
-        </w:rPr>
-        <w:t>Cavagnero</w:t>
-      </w:r>
-      <w:proofErr w:type="spellEnd"/>
-      <w:r>
-        <w:rPr>
-          <w:rFonts w:ascii="Times New Roman" w:hAnsi="Times New Roman"/>
-          <w:color w:val="000000"/>
-        </w:rPr>
-        <w:t xml:space="preserve">, Nada Michael, Nancy Casey, Natalie </w:t>
-      </w:r>
-      <w:proofErr w:type="spellStart"/>
-      <w:r>
-        <w:rPr>
-          <w:rFonts w:ascii="Times New Roman" w:hAnsi="Times New Roman"/>
-          <w:color w:val="000000"/>
-        </w:rPr>
-        <w:t>F</w:t>
-      </w:r>
-      <w:r>
-        <w:rPr>
-          <w:rFonts w:ascii="Times New Roman" w:hAnsi="Times New Roman"/>
-          <w:color w:val="000000"/>
-        </w:rPr>
-        <w:t>ischetti</w:t>
-      </w:r>
-      <w:proofErr w:type="spellEnd"/>
-      <w:r>
-        <w:rPr>
-          <w:rFonts w:ascii="Times New Roman" w:hAnsi="Times New Roman"/>
-          <w:color w:val="000000"/>
-        </w:rPr>
-        <w:t xml:space="preserve">, Nina Del </w:t>
-      </w:r>
-      <w:proofErr w:type="spellStart"/>
-      <w:r>
-        <w:rPr>
-          <w:rFonts w:ascii="Times New Roman" w:hAnsi="Times New Roman"/>
-          <w:color w:val="000000"/>
-        </w:rPr>
-        <w:t>Gatto</w:t>
-      </w:r>
-      <w:proofErr w:type="spellEnd"/>
-      <w:r>
-        <w:rPr>
-          <w:rFonts w:ascii="Times New Roman" w:hAnsi="Times New Roman"/>
-          <w:color w:val="000000"/>
-        </w:rPr>
-        <w:t xml:space="preserve">​, Nina Long, Nina </w:t>
-      </w:r>
-      <w:proofErr w:type="spellStart"/>
-      <w:r>
-        <w:rPr>
-          <w:rFonts w:ascii="Times New Roman" w:hAnsi="Times New Roman"/>
-          <w:color w:val="000000"/>
-        </w:rPr>
-        <w:t>Morgenlander</w:t>
-      </w:r>
-      <w:proofErr w:type="spellEnd"/>
-      <w:r>
-        <w:rPr>
-          <w:rFonts w:ascii="Times New Roman" w:hAnsi="Times New Roman"/>
-          <w:color w:val="000000"/>
-        </w:rPr>
-        <w:t>, Orit D. Gruber, </w:t>
-      </w:r>
-      <w:proofErr w:type="spellStart"/>
-      <w:r>
-        <w:rPr>
-          <w:rFonts w:ascii="Times New Roman" w:hAnsi="Times New Roman"/>
-          <w:color w:val="000000"/>
-        </w:rPr>
-        <w:t>Qiao</w:t>
-      </w:r>
-      <w:proofErr w:type="spellEnd"/>
-      <w:r>
-        <w:rPr>
-          <w:rFonts w:ascii="Times New Roman" w:hAnsi="Times New Roman"/>
-          <w:color w:val="000000"/>
-        </w:rPr>
-        <w:t>-Sheng Hu,</w:t>
-      </w:r>
-      <w:r>
-        <w:rPr>
-          <w:rFonts w:ascii="Times New Roman" w:hAnsi="Times New Roman"/>
-          <w:color w:val="000000"/>
-        </w:rPr>
-        <w:t xml:space="preserve"> Patricia Kahn, </w:t>
-      </w:r>
-      <w:r>
-        <w:rPr>
-          <w:rFonts w:ascii="Times New Roman" w:hAnsi="Times New Roman"/>
-          <w:color w:val="000000"/>
-        </w:rPr>
-        <w:t xml:space="preserve"> Ralf </w:t>
-      </w:r>
-      <w:proofErr w:type="spellStart"/>
-      <w:r>
-        <w:rPr>
-          <w:rFonts w:ascii="Times New Roman" w:hAnsi="Times New Roman"/>
-          <w:color w:val="000000"/>
-        </w:rPr>
-        <w:t>Peetz</w:t>
-      </w:r>
-      <w:proofErr w:type="spellEnd"/>
-      <w:r>
-        <w:rPr>
-          <w:rFonts w:ascii="Times New Roman" w:hAnsi="Times New Roman"/>
-          <w:color w:val="000000"/>
-        </w:rPr>
-        <w:t>, Rob Wallace,</w:t>
-      </w:r>
-      <w:r>
-        <w:rPr>
-          <w:rFonts w:ascii="Times New Roman" w:hAnsi="Times New Roman"/>
-          <w:color w:val="000000"/>
-        </w:rPr>
-        <w:t xml:space="preserve"> Robert </w:t>
-      </w:r>
-      <w:proofErr w:type="spellStart"/>
-      <w:r>
-        <w:rPr>
-          <w:rFonts w:ascii="Times New Roman" w:hAnsi="Times New Roman"/>
-          <w:color w:val="000000"/>
-        </w:rPr>
-        <w:t>Engler</w:t>
-      </w:r>
-      <w:proofErr w:type="spellEnd"/>
-      <w:r>
-        <w:rPr>
-          <w:rFonts w:ascii="Times New Roman" w:hAnsi="Times New Roman"/>
-          <w:color w:val="000000"/>
-        </w:rPr>
-        <w:t xml:space="preserve">, </w:t>
-      </w:r>
-      <w:r>
-        <w:rPr>
-          <w:rFonts w:ascii="Times New Roman" w:hAnsi="Times New Roman"/>
-          <w:color w:val="000000"/>
-        </w:rPr>
-        <w:t xml:space="preserve"> Roberta </w:t>
-      </w:r>
-      <w:proofErr w:type="spellStart"/>
-      <w:r>
-        <w:rPr>
-          <w:rFonts w:ascii="Times New Roman" w:hAnsi="Times New Roman"/>
-          <w:color w:val="000000"/>
-        </w:rPr>
-        <w:t>Klibaner</w:t>
-      </w:r>
-      <w:proofErr w:type="spellEnd"/>
-      <w:r>
-        <w:rPr>
-          <w:rFonts w:ascii="Times New Roman" w:hAnsi="Times New Roman"/>
-          <w:color w:val="000000"/>
-        </w:rPr>
-        <w:t xml:space="preserve">, Shannon </w:t>
-      </w:r>
-      <w:proofErr w:type="spellStart"/>
-      <w:r>
-        <w:rPr>
-          <w:rFonts w:ascii="Times New Roman" w:hAnsi="Times New Roman"/>
-          <w:color w:val="000000"/>
-        </w:rPr>
-        <w:t>Cammarano</w:t>
-      </w:r>
-      <w:proofErr w:type="spellEnd"/>
-      <w:r>
-        <w:rPr>
-          <w:rFonts w:ascii="Times New Roman" w:hAnsi="Times New Roman"/>
-          <w:color w:val="000000"/>
-        </w:rPr>
-        <w:t>, Sharon Christian, </w:t>
-      </w:r>
-      <w:proofErr w:type="spellStart"/>
-      <w:r>
-        <w:rPr>
-          <w:rFonts w:ascii="Times New Roman" w:hAnsi="Times New Roman"/>
-          <w:color w:val="000000"/>
-        </w:rPr>
-        <w:t>Spozmi</w:t>
-      </w:r>
-      <w:proofErr w:type="spellEnd"/>
-      <w:r>
-        <w:rPr>
-          <w:rFonts w:ascii="Times New Roman" w:hAnsi="Times New Roman"/>
-          <w:color w:val="000000"/>
-        </w:rPr>
-        <w:t xml:space="preserve"> Nouri, Stefanie Gardiner, Stephanie Gonzalez Allen, Stephen </w:t>
-      </w:r>
-      <w:proofErr w:type="spellStart"/>
-      <w:r>
-        <w:rPr>
-          <w:rFonts w:ascii="Times New Roman" w:hAnsi="Times New Roman"/>
-          <w:color w:val="000000"/>
-        </w:rPr>
-        <w:t>Ferst</w:t>
-      </w:r>
-      <w:proofErr w:type="spellEnd"/>
-      <w:r>
-        <w:rPr>
-          <w:rFonts w:ascii="Times New Roman" w:hAnsi="Times New Roman"/>
-          <w:color w:val="000000"/>
-        </w:rPr>
-        <w:t>, </w:t>
-      </w:r>
-      <w:r>
-        <w:rPr>
-          <w:rFonts w:ascii="Times New Roman" w:hAnsi="Times New Roman"/>
-          <w:color w:val="000000"/>
-        </w:rPr>
-        <w:t xml:space="preserve">Steven Monte, </w:t>
-      </w:r>
-      <w:r>
-        <w:rPr>
-          <w:rFonts w:ascii="Times New Roman" w:hAnsi="Times New Roman"/>
-          <w:color w:val="000000"/>
-        </w:rPr>
-        <w:t xml:space="preserve">Susan </w:t>
-      </w:r>
-      <w:proofErr w:type="spellStart"/>
-      <w:r>
-        <w:rPr>
-          <w:rFonts w:ascii="Times New Roman" w:hAnsi="Times New Roman"/>
-          <w:color w:val="000000"/>
-        </w:rPr>
-        <w:t>Massara</w:t>
-      </w:r>
-      <w:proofErr w:type="spellEnd"/>
-      <w:r>
-        <w:rPr>
-          <w:rFonts w:ascii="Times New Roman" w:hAnsi="Times New Roman"/>
-          <w:color w:val="000000"/>
-        </w:rPr>
-        <w:t xml:space="preserve">, Susan </w:t>
-      </w:r>
-      <w:proofErr w:type="spellStart"/>
-      <w:r>
-        <w:rPr>
-          <w:rFonts w:ascii="Times New Roman" w:hAnsi="Times New Roman"/>
-          <w:color w:val="000000"/>
-        </w:rPr>
-        <w:t>Mee</w:t>
-      </w:r>
-      <w:proofErr w:type="spellEnd"/>
-      <w:r>
-        <w:rPr>
-          <w:rFonts w:ascii="Times New Roman" w:hAnsi="Times New Roman"/>
-          <w:color w:val="000000"/>
-        </w:rPr>
-        <w:t xml:space="preserve"> </w:t>
-      </w:r>
-      <w:proofErr w:type="spellStart"/>
-      <w:r>
-        <w:rPr>
-          <w:rFonts w:ascii="Times New Roman" w:hAnsi="Times New Roman"/>
-          <w:color w:val="000000"/>
-        </w:rPr>
-        <w:t>Crimmins</w:t>
-      </w:r>
-      <w:proofErr w:type="spellEnd"/>
-      <w:r>
-        <w:rPr>
-          <w:rFonts w:ascii="Times New Roman" w:hAnsi="Times New Roman"/>
-          <w:color w:val="000000"/>
-        </w:rPr>
-        <w:t xml:space="preserve">, Sylvia </w:t>
-      </w:r>
-      <w:proofErr w:type="spellStart"/>
-      <w:r>
-        <w:rPr>
-          <w:rFonts w:ascii="Times New Roman" w:hAnsi="Times New Roman"/>
-          <w:color w:val="000000"/>
-        </w:rPr>
-        <w:t>Kahan</w:t>
-      </w:r>
-      <w:proofErr w:type="spellEnd"/>
-      <w:r>
-        <w:rPr>
-          <w:rFonts w:ascii="Times New Roman" w:hAnsi="Times New Roman"/>
-          <w:color w:val="000000"/>
-        </w:rPr>
-        <w:t xml:space="preserve">, Tara </w:t>
-      </w:r>
-      <w:proofErr w:type="spellStart"/>
-      <w:r>
-        <w:rPr>
-          <w:rFonts w:ascii="Times New Roman" w:hAnsi="Times New Roman"/>
-          <w:color w:val="000000"/>
-        </w:rPr>
-        <w:t>Mastrorilli</w:t>
-      </w:r>
-      <w:proofErr w:type="spellEnd"/>
-      <w:r>
-        <w:rPr>
-          <w:rFonts w:ascii="Times New Roman" w:hAnsi="Times New Roman"/>
-          <w:color w:val="000000"/>
-        </w:rPr>
-        <w:t>,</w:t>
-      </w:r>
-      <w:r>
-        <w:rPr>
-          <w:rFonts w:ascii="Times New Roman" w:hAnsi="Times New Roman"/>
-          <w:color w:val="000000"/>
-        </w:rPr>
-        <w:t xml:space="preserve"> </w:t>
-      </w:r>
-      <w:proofErr w:type="spellStart"/>
-      <w:r>
-        <w:rPr>
-          <w:rFonts w:ascii="Times New Roman" w:hAnsi="Times New Roman"/>
-          <w:color w:val="000000"/>
-        </w:rPr>
-        <w:t>Terianne</w:t>
-      </w:r>
-      <w:proofErr w:type="spellEnd"/>
-      <w:r>
-        <w:rPr>
-          <w:rFonts w:ascii="Times New Roman" w:hAnsi="Times New Roman"/>
-          <w:color w:val="000000"/>
-        </w:rPr>
-        <w:t xml:space="preserve"> </w:t>
-      </w:r>
-      <w:proofErr w:type="spellStart"/>
-      <w:r>
-        <w:rPr>
-          <w:rFonts w:ascii="Times New Roman" w:hAnsi="Times New Roman"/>
-          <w:color w:val="000000"/>
-        </w:rPr>
-        <w:t>Darragh</w:t>
-      </w:r>
-      <w:proofErr w:type="spellEnd"/>
-      <w:r>
-        <w:rPr>
-          <w:rFonts w:ascii="Times New Roman" w:hAnsi="Times New Roman"/>
-          <w:color w:val="000000"/>
-        </w:rPr>
-        <w:t>,</w:t>
-      </w:r>
-      <w:r>
-        <w:rPr>
-          <w:rFonts w:ascii="Times New Roman" w:hAnsi="Times New Roman"/>
-          <w:color w:val="000000"/>
-        </w:rPr>
-        <w:t> T</w:t>
-      </w:r>
-      <w:r>
-        <w:rPr>
-          <w:rFonts w:ascii="Times New Roman" w:hAnsi="Times New Roman"/>
-          <w:color w:val="000000"/>
-        </w:rPr>
-        <w:t xml:space="preserve">erri </w:t>
-      </w:r>
-      <w:proofErr w:type="spellStart"/>
-      <w:r>
-        <w:rPr>
-          <w:rFonts w:ascii="Times New Roman" w:hAnsi="Times New Roman"/>
-          <w:color w:val="000000"/>
-        </w:rPr>
-        <w:t>S</w:t>
-      </w:r>
-      <w:r>
-        <w:rPr>
-          <w:rFonts w:ascii="Times New Roman" w:hAnsi="Times New Roman"/>
-          <w:color w:val="000000"/>
-        </w:rPr>
-        <w:t>angiorgio</w:t>
-      </w:r>
-      <w:proofErr w:type="spellEnd"/>
-      <w:r>
-        <w:rPr>
-          <w:rFonts w:ascii="Times New Roman" w:hAnsi="Times New Roman"/>
-          <w:color w:val="000000"/>
-        </w:rPr>
-        <w:t xml:space="preserve">, Tom </w:t>
-      </w:r>
-      <w:proofErr w:type="spellStart"/>
-      <w:r>
-        <w:rPr>
-          <w:rFonts w:ascii="Times New Roman" w:hAnsi="Times New Roman"/>
-          <w:color w:val="000000"/>
-        </w:rPr>
-        <w:t>Lauria</w:t>
-      </w:r>
-      <w:proofErr w:type="spellEnd"/>
-      <w:r>
-        <w:rPr>
-          <w:rFonts w:ascii="Times New Roman" w:hAnsi="Times New Roman"/>
-          <w:color w:val="000000"/>
-        </w:rPr>
-        <w:t xml:space="preserve">, Veronica </w:t>
-      </w:r>
-      <w:proofErr w:type="spellStart"/>
-      <w:r>
-        <w:rPr>
-          <w:rFonts w:ascii="Times New Roman" w:hAnsi="Times New Roman"/>
-          <w:color w:val="000000"/>
-        </w:rPr>
-        <w:t>Dimeglio</w:t>
-      </w:r>
-      <w:proofErr w:type="spellEnd"/>
-      <w:r>
-        <w:rPr>
-          <w:rFonts w:ascii="Times New Roman" w:hAnsi="Times New Roman"/>
-          <w:color w:val="000000"/>
-        </w:rPr>
-        <w:t>, </w:t>
-      </w:r>
-      <w:r>
-        <w:rPr>
-          <w:rFonts w:ascii="Times New Roman" w:hAnsi="Times New Roman"/>
-          <w:color w:val="000000"/>
-        </w:rPr>
-        <w:t xml:space="preserve">Warrick Bell, </w:t>
-      </w:r>
-      <w:r>
-        <w:rPr>
-          <w:rFonts w:ascii="Times New Roman" w:hAnsi="Times New Roman"/>
-          <w:color w:val="000000"/>
-        </w:rPr>
-        <w:t xml:space="preserve">Wilma Jones, </w:t>
+          <w:sz w:val="24"/>
+          <w:szCs w:val="24"/>
+        </w:rPr>
+        <w:t xml:space="preserve">George Sanchez, Francisco Soto, Thomas </w:t>
+      </w:r>
+      <w:proofErr w:type="spellStart"/>
+      <w:r>
+        <w:rPr>
+          <w:rFonts w:ascii="Times New Roman" w:hAnsi="Times New Roman"/>
+          <w:color w:val="000000"/>
+          <w:sz w:val="24"/>
+          <w:szCs w:val="24"/>
+        </w:rPr>
+        <w:t>Tellefsen</w:t>
+      </w:r>
+      <w:proofErr w:type="spellEnd"/>
+      <w:r>
+        <w:rPr>
+          <w:rFonts w:ascii="Times New Roman" w:hAnsi="Times New Roman"/>
+          <w:color w:val="000000"/>
+          <w:sz w:val="24"/>
+          <w:szCs w:val="24"/>
+        </w:rPr>
+        <w:t xml:space="preserve">, , Sarah </w:t>
+      </w:r>
+      <w:proofErr w:type="spellStart"/>
+      <w:r>
+        <w:rPr>
+          <w:rFonts w:ascii="Times New Roman" w:hAnsi="Times New Roman"/>
+          <w:color w:val="000000"/>
+          <w:sz w:val="24"/>
+          <w:szCs w:val="24"/>
+        </w:rPr>
+        <w:t>Zelikovitz</w:t>
+      </w:r>
+      <w:proofErr w:type="spellEnd"/>
+      <w:r>
+        <w:rPr>
+          <w:rFonts w:ascii="Times New Roman" w:hAnsi="Times New Roman"/>
+          <w:color w:val="000000"/>
+          <w:sz w:val="24"/>
+          <w:szCs w:val="24"/>
+        </w:rPr>
+        <w:t>,,</w:t>
       </w:r>
     </w:p>
     <w:p>
@@ -2730,14 +2323,7 @@
         <w:rPr>
           <w:rFonts w:ascii="Times New Roman" w:hAnsi="Times New Roman"/>
         </w:rPr>
-        <w:t xml:space="preserve">Executive Committee Report – </w:t>
-      </w:r>
-      <w:proofErr w:type="gramStart"/>
-      <w:r>
-        <w:rPr>
-          <w:rFonts w:ascii="Times New Roman" w:hAnsi="Times New Roman"/>
-        </w:rPr>
-        <w:t xml:space="preserve">Appendix </w:t>
+        <w:t xml:space="preserve">Executive Committee Report – Appendix </w:t>
       </w:r>
       <w:r>
         <w:rPr>
@@ -2774,20 +2360,12 @@
           <w:rFonts w:ascii="Times New Roman" w:hAnsi="Times New Roman"/>
         </w:rPr>
         <w:tab/>
-        <w:t xml:space="preserve">         </w:t>
-      </w:r>
-      <w:proofErr w:type="gramEnd"/>
-      <w:r>
-        <w:rPr>
-          <w:rFonts w:ascii="Times New Roman" w:hAnsi="Times New Roman"/>
-        </w:rPr>
-        <w:t xml:space="preserve"> </w:t>
-      </w:r>
-      <w:r>
-        <w:rPr>
-          <w:rFonts w:ascii="Times New Roman" w:hAnsi="Times New Roman"/>
-        </w:rPr>
-        <w:lastRenderedPageBreak/>
+        <w:t xml:space="preserve">          </w:t>
+      </w:r>
+      <w:r>
+        <w:rPr>
+          <w:rFonts w:ascii="Times New Roman" w:hAnsi="Times New Roman"/>
+        </w:rPr>
         <w:t xml:space="preserve">Resolution on Faculty Authority in Deciding Instructional Modality </w:t>
       </w:r>
       <w:r>
@@ -2966,6 +2544,7 @@
         <w:rPr>
           <w:rFonts w:ascii="Times New Roman" w:hAnsi="Times New Roman"/>
         </w:rPr>
+        <w:lastRenderedPageBreak/>
         <w:tab/>
         <w:t xml:space="preserve">Chair – Jane Marcus Delgado nominated, unopposed, elected by </w:t>
       </w:r>
@@ -3067,13 +2646,7 @@
           <w:rFonts w:ascii="Times New Roman" w:hAnsi="Times New Roman"/>
         </w:rPr>
         <w:tab/>
-        <w:t xml:space="preserve">Secretary – Deborah De Simone </w:t>
-      </w:r>
-      <w:r>
-        <w:rPr>
-          <w:rFonts w:ascii="Times New Roman" w:hAnsi="Times New Roman"/>
-        </w:rPr>
-        <w:t>nominated, unopposed, elected by acclamation.</w:t>
+        <w:t>Secretary – Deborah De Simone nominated, unopposed, elected by acclamation.</w:t>
       </w:r>
     </w:p>
     <w:p>
@@ -3128,13 +2701,7 @@
         <w:rPr>
           <w:rFonts w:ascii="Times New Roman" w:hAnsi="Times New Roman"/>
         </w:rPr>
-        <w:t xml:space="preserve"> </w:t>
-      </w:r>
-      <w:r>
-        <w:rPr>
-          <w:rFonts w:ascii="Times New Roman" w:hAnsi="Times New Roman"/>
-        </w:rPr>
-        <w:t>nominated, unopposed, elected by acclamation.</w:t>
+        <w:t xml:space="preserve"> nominated, unopposed, elected by acclamation.</w:t>
       </w:r>
     </w:p>
     <w:p>
@@ -3956,18 +3523,8 @@
           <w:sz w:val="24"/>
           <w:szCs w:val="24"/>
         </w:rPr>
-        <w:t xml:space="preserve">The Undergraduate Curriculum Committee agrees that the proposed changes to the existing governance plan are not consistent with our shared goals of inter and across disciplinary collaboration, and may undermine our stewardship of student </w:t>
-      </w:r>
-      <w:proofErr w:type="gramStart"/>
-      <w:r>
-        <w:rPr>
-          <w:rFonts w:ascii="Times New Roman" w:hAnsi="Times New Roman" w:cs="Times New Roman"/>
-          <w:sz w:val="24"/>
-          <w:szCs w:val="24"/>
-        </w:rPr>
-        <w:t>success​.</w:t>
-      </w:r>
-      <w:proofErr w:type="gramEnd"/>
+        <w:t>The Undergraduate Curriculum Committee agrees that the proposed changes to the existing governance plan are not consistent with our shared goals of inter and across disciplinary collaboration, and may undermine our stewardship of student success​.</w:t>
+      </w:r>
     </w:p>
     <w:p>
       <w:pPr>
@@ -4020,6 +3577,7 @@
           <w:sz w:val="24"/>
           <w:szCs w:val="24"/>
         </w:rPr>
+        <w:lastRenderedPageBreak/>
         <w:t>The GEC Committee approved the reaffirmation of the following statement by a vote of 14 yes, 1 no, two abstentions:</w:t>
       </w:r>
     </w:p>
@@ -4092,27 +3650,7 @@
           <w:sz w:val="24"/>
           <w:szCs w:val="24"/>
         </w:rPr>
-        <w:t xml:space="preserve">The Registrar’s Office requested that the audit (AUD) grade be added to the Graduate Grading Table.  The GSC Committee approved adding the grade with one abstention.  This grading option will be available in the </w:t>
-      </w:r>
-      <w:proofErr w:type="gramStart"/>
-      <w:r>
-        <w:rPr>
-          <w:rFonts w:ascii="Times New Roman" w:hAnsi="Times New Roman"/>
-          <w:color w:val="000000"/>
-          <w:sz w:val="24"/>
-          <w:szCs w:val="24"/>
-        </w:rPr>
-        <w:t>Spring</w:t>
-      </w:r>
-      <w:proofErr w:type="gramEnd"/>
-      <w:r>
-        <w:rPr>
-          <w:rFonts w:ascii="Times New Roman" w:hAnsi="Times New Roman"/>
-          <w:color w:val="000000"/>
-          <w:sz w:val="24"/>
-          <w:szCs w:val="24"/>
-        </w:rPr>
-        <w:t xml:space="preserve"> 2021 semester.</w:t>
+        <w:t>The Registrar’s Office requested that the audit (AUD) grade be added to the Graduate Grading Table.  The GSC Committee approved adding the grade with one abstention.  This grading option will be available in the Spring 2021 semester.</w:t>
       </w:r>
     </w:p>
     <w:p>
@@ -4862,7 +4400,7 @@
           <w:rFonts w:ascii="Times New Roman" w:hAnsi="Times New Roman"/>
           <w:color w:val="000000" w:themeColor="text1"/>
         </w:rPr>
-        <w:t xml:space="preserve">I am pleased to submit this report on behalf of the Faculty Senate Executive Committee. We would like to begin by welcoming everyone back to a new semester here at CSI, and wishing you all a wonderful fall. I </w:t>
+        <w:t xml:space="preserve">I am pleased to submit this report on behalf of the Faculty Senate Executive Committee. We would like to begin by welcoming everyone back to a new semester here at CSI, and wishing you all a wonderful fall. I would also like to take this opportunity to acknowledge the community’s recent loss of Debbie Mahoney, who worked for many years in the office of the president. Debbie touched the lives of nearly every </w:t>
       </w:r>
       <w:r>
         <w:rPr>
@@ -4870,7 +4408,7 @@
           <w:color w:val="000000" w:themeColor="text1"/>
         </w:rPr>
         <w:lastRenderedPageBreak/>
-        <w:t xml:space="preserve">would also like to take this opportunity to acknowledge the community’s recent loss of Debbie Mahoney, who worked for many years in the office of the president. Debbie touched the lives of nearly every member of the CSI community, either directly or indirectly, and we offer our heartfelt condolences to her colleagues and family. </w:t>
+        <w:t xml:space="preserve">member of the CSI community, either directly or indirectly, and we offer our heartfelt condolences to her colleagues and family. </w:t>
       </w:r>
     </w:p>
     <w:p>
@@ -5031,7 +4569,7 @@
           <w:rFonts w:ascii="Times New Roman" w:hAnsi="Times New Roman"/>
           <w:color w:val="000000" w:themeColor="text1"/>
         </w:rPr>
-        <w:t xml:space="preserve">First, the College needs to restore certain fundamental commitments to faculty and staff. For example, fulltime faculty must be given support (i.e. resources and recognition) for our research. What used to be a central focus of our work, one of the “three pillars” of our jobs (along with teaching and service) has now been relegated to a back burner position that is carried out on our own time with our own limited </w:t>
+        <w:t xml:space="preserve">First, the College needs to restore certain fundamental commitments to faculty and staff. For example, fulltime faculty must be given support (i.e. resources and recognition) for our research. What used to be a central focus of our work, one of the “three pillars” of our jobs (along with teaching and service) has now been relegated to a back burner position that is carried out on our own time with our own limited resources. Research must be given the importance it merits if we are to survive as a respected postsecondary institution. In the same vein, parttime faculty must be adequately compensated, their work </w:t>
       </w:r>
       <w:r>
         <w:rPr>
@@ -5039,78 +4577,30 @@
           <w:color w:val="000000" w:themeColor="text1"/>
         </w:rPr>
         <w:lastRenderedPageBreak/>
-        <w:t xml:space="preserve">resources. Research must be given the importance it merits if we are to survive as a respected postsecondary institution. In the same vein, </w:t>
-      </w:r>
-      <w:proofErr w:type="spellStart"/>
-      <w:r>
-        <w:rPr>
-          <w:rFonts w:ascii="Times New Roman" w:hAnsi="Times New Roman"/>
-          <w:color w:val="000000" w:themeColor="text1"/>
-        </w:rPr>
-        <w:t>parttime</w:t>
-      </w:r>
-      <w:proofErr w:type="spellEnd"/>
-      <w:r>
-        <w:rPr>
-          <w:rFonts w:ascii="Times New Roman" w:hAnsi="Times New Roman"/>
-          <w:color w:val="000000" w:themeColor="text1"/>
-        </w:rPr>
-        <w:t xml:space="preserve"> faculty must be adequately compensated, their work must be recognized and valued, and their positions must be regularized. A precarious workforce cannot be expected to maintain any semblance of consistent pedagogical standards. And staff members need relief. The College cannot continue to eliminate jobs and expect workers to take on the duties of two, three or four of their colleagues when positions are vacated. Staff and </w:t>
-      </w:r>
-      <w:proofErr w:type="spellStart"/>
-      <w:r>
-        <w:rPr>
-          <w:rFonts w:ascii="Times New Roman" w:hAnsi="Times New Roman"/>
-          <w:color w:val="000000" w:themeColor="text1"/>
-        </w:rPr>
-        <w:t>parttime</w:t>
-      </w:r>
-      <w:proofErr w:type="spellEnd"/>
-      <w:r>
-        <w:rPr>
-          <w:rFonts w:ascii="Times New Roman" w:hAnsi="Times New Roman"/>
-          <w:color w:val="000000" w:themeColor="text1"/>
-        </w:rPr>
-        <w:t xml:space="preserve"> workers must have a voice in whether or not they are expected to be present on campus during the pandemic, not find themselves subject to threats or intimidation, while others have the privilege of determining their own preferences. </w:t>
-      </w:r>
-    </w:p>
-    <w:p>
-      <w:pPr>
-        <w:rPr>
-          <w:rFonts w:ascii="Times New Roman" w:hAnsi="Times New Roman"/>
-          <w:color w:val="000000" w:themeColor="text1"/>
-        </w:rPr>
-      </w:pPr>
-    </w:p>
-    <w:p>
-      <w:pPr>
-        <w:rPr>
-          <w:rFonts w:ascii="Times New Roman" w:hAnsi="Times New Roman"/>
-          <w:color w:val="000000" w:themeColor="text1"/>
-        </w:rPr>
-      </w:pPr>
-      <w:r>
-        <w:rPr>
-          <w:rFonts w:ascii="Times New Roman" w:hAnsi="Times New Roman"/>
-          <w:color w:val="000000" w:themeColor="text1"/>
-        </w:rPr>
-        <w:t xml:space="preserve">Second, CSI’s leaders need to lead. Even before the pandemic, the College had lost much of its identity as a cohesive, focused academic institution. There is no vision, no intellectual guidance, and no scholarly support or role models. The faculty simply do not look to the upper administration in any of these areas. And the administration – largely populated by attorneys rather than educators – spends its time figuring out ways to disempower and silence those on the front lines of its academic mission. This week’s referendum – or is it just a “survey”? </w:t>
-      </w:r>
-      <w:proofErr w:type="gramStart"/>
-      <w:r>
-        <w:rPr>
-          <w:rFonts w:ascii="Times New Roman" w:hAnsi="Times New Roman"/>
-          <w:color w:val="000000" w:themeColor="text1"/>
-        </w:rPr>
-        <w:t>–  is</w:t>
-      </w:r>
-      <w:proofErr w:type="gramEnd"/>
-      <w:r>
-        <w:rPr>
-          <w:rFonts w:ascii="Times New Roman" w:hAnsi="Times New Roman"/>
-          <w:color w:val="000000" w:themeColor="text1"/>
-        </w:rPr>
-        <w:t xml:space="preserve"> the quintessential example of this lack of leadership. Rather than bolster morale or repair the damage inflicted by COVID, the president has chosen to tear apart the fabric of shared governance in a moment of crisis. If you have not already voted against this ill-conceived plan, we strongly encourage you to vote against this proposal today. </w:t>
+        <w:t xml:space="preserve">must be recognized and valued, and their positions must be regularized. A precarious workforce cannot be expected to maintain any semblance of consistent pedagogical standards. And staff members need relief. The College cannot continue to eliminate jobs and expect workers to take on the duties of two, three or four of their colleagues when positions are vacated. Staff and parttime workers must have a voice in whether or not they are expected to be present on campus during the pandemic, not find themselves subject to threats or intimidation, while others have the privilege of determining their own preferences. </w:t>
+      </w:r>
+    </w:p>
+    <w:p>
+      <w:pPr>
+        <w:rPr>
+          <w:rFonts w:ascii="Times New Roman" w:hAnsi="Times New Roman"/>
+          <w:color w:val="000000" w:themeColor="text1"/>
+        </w:rPr>
+      </w:pPr>
+    </w:p>
+    <w:p>
+      <w:pPr>
+        <w:rPr>
+          <w:rFonts w:ascii="Times New Roman" w:hAnsi="Times New Roman"/>
+          <w:color w:val="000000" w:themeColor="text1"/>
+        </w:rPr>
+      </w:pPr>
+      <w:r>
+        <w:rPr>
+          <w:rFonts w:ascii="Times New Roman" w:hAnsi="Times New Roman"/>
+          <w:color w:val="000000" w:themeColor="text1"/>
+        </w:rPr>
+        <w:t xml:space="preserve">Second, CSI’s leaders need to lead. Even before the pandemic, the College had lost much of its identity as a cohesive, focused academic institution. There is no vision, no intellectual guidance, and no scholarly support or role models. The faculty simply do not look to the upper administration in any of these areas. And the administration – largely populated by attorneys rather than educators – spends its time figuring out ways to disempower and silence those on the front lines of its academic mission. This week’s referendum – or is it just a “survey”? –  is the quintessential example of this lack of leadership. Rather than bolster morale or repair the damage inflicted by COVID, the president has chosen to tear apart the fabric of shared governance in a moment of crisis. If you have not already voted against this ill-conceived plan, we strongly encourage you to vote against this proposal today. </w:t>
       </w:r>
     </w:p>
     <w:p>
@@ -5266,6 +4756,7 @@
           <w:b/>
           <w:color w:val="000000" w:themeColor="text1"/>
         </w:rPr>
+        <w:lastRenderedPageBreak/>
         <w:t>Resolution on Faculty Authority in Deciding Instructional Modality</w:t>
       </w:r>
     </w:p>
@@ -5434,27 +4925,7 @@
           <w:sz w:val="24"/>
           <w:szCs w:val="24"/>
         </w:rPr>
-        <w:t xml:space="preserve">The mode of instruction for all courses offered in </w:t>
-      </w:r>
-      <w:proofErr w:type="gramStart"/>
-      <w:r>
-        <w:rPr>
-          <w:rFonts w:ascii="Times New Roman" w:eastAsia="Times New Roman" w:hAnsi="Times New Roman"/>
-          <w:color w:val="000000" w:themeColor="text1"/>
-          <w:sz w:val="24"/>
-          <w:szCs w:val="24"/>
-        </w:rPr>
-        <w:t>Spring</w:t>
-      </w:r>
-      <w:proofErr w:type="gramEnd"/>
-      <w:r>
-        <w:rPr>
-          <w:rFonts w:ascii="Times New Roman" w:eastAsia="Times New Roman" w:hAnsi="Times New Roman"/>
-          <w:color w:val="000000" w:themeColor="text1"/>
-          <w:sz w:val="24"/>
-          <w:szCs w:val="24"/>
-        </w:rPr>
-        <w:t xml:space="preserve"> 2022 and for all semesters going forward be determined by the Faculty of the College of Staten Island.</w:t>
+        <w:t>The mode of instruction for all courses offered in Spring 2022 and for all semesters going forward be determined by the Faculty of the College of Staten Island.</w:t>
       </w:r>
     </w:p>
     <w:p>
@@ -5585,7 +5056,6 @@
           <w:sz w:val="24"/>
           <w:szCs w:val="24"/>
         </w:rPr>
-        <w:lastRenderedPageBreak/>
         <w:t xml:space="preserve"> That for Fall 2021, historic practices be reinstated by the Academic Department Chairs in</w:t>
       </w:r>
       <w:r>
@@ -5626,6 +5096,7 @@
           <w:sz w:val="24"/>
           <w:szCs w:val="24"/>
         </w:rPr>
+        <w:lastRenderedPageBreak/>
         <w:t>a. Allowing students to be moved from one section of a course to another section of the same course;</w:t>
       </w:r>
     </w:p>
@@ -5788,27 +5259,7 @@
           <w:sz w:val="24"/>
           <w:szCs w:val="24"/>
         </w:rPr>
-        <w:t xml:space="preserve">That in </w:t>
-      </w:r>
-      <w:proofErr w:type="gramStart"/>
-      <w:r>
-        <w:rPr>
-          <w:rFonts w:ascii="Times New Roman" w:eastAsia="Times New Roman" w:hAnsi="Times New Roman"/>
-          <w:color w:val="000000" w:themeColor="text1"/>
-          <w:sz w:val="24"/>
-          <w:szCs w:val="24"/>
-        </w:rPr>
-        <w:t>Fall</w:t>
-      </w:r>
-      <w:proofErr w:type="gramEnd"/>
-      <w:r>
-        <w:rPr>
-          <w:rFonts w:ascii="Times New Roman" w:eastAsia="Times New Roman" w:hAnsi="Times New Roman"/>
-          <w:color w:val="000000" w:themeColor="text1"/>
-          <w:sz w:val="24"/>
-          <w:szCs w:val="24"/>
-        </w:rPr>
-        <w:t xml:space="preserve"> 2021, the Administration conduct a survey of its graduate and undergraduate students regarding their chosen mode of instruction, and that the data be analyzed and shared with the faculty and department chairs so that informed decision</w:t>
+        <w:t>That in Fall 2021, the Administration conduct a survey of its graduate and undergraduate students regarding their chosen mode of instruction, and that the data be analyzed and shared with the faculty and department chairs so that informed decision</w:t>
       </w:r>
       <w:r>
         <w:rPr>
@@ -5864,27 +5315,7 @@
           <w:sz w:val="24"/>
           <w:szCs w:val="24"/>
         </w:rPr>
-        <w:t xml:space="preserve">That students whose course modality of instruction changed from on-line to hybrid in </w:t>
-      </w:r>
-      <w:proofErr w:type="gramStart"/>
-      <w:r>
-        <w:rPr>
-          <w:rFonts w:ascii="Times New Roman" w:eastAsia="Times New Roman" w:hAnsi="Times New Roman"/>
-          <w:color w:val="000000" w:themeColor="text1"/>
-          <w:sz w:val="24"/>
-          <w:szCs w:val="24"/>
-        </w:rPr>
-        <w:t>Fall</w:t>
-      </w:r>
-      <w:proofErr w:type="gramEnd"/>
-      <w:r>
-        <w:rPr>
-          <w:rFonts w:ascii="Times New Roman" w:eastAsia="Times New Roman" w:hAnsi="Times New Roman"/>
-          <w:color w:val="000000" w:themeColor="text1"/>
-          <w:sz w:val="24"/>
-          <w:szCs w:val="24"/>
-        </w:rPr>
-        <w:t xml:space="preserve"> 2021, and who receive a WA in that course, are fully reimbursed for the cost of that course.</w:t>
+        <w:t>That students whose course modality of instruction changed from on-line to hybrid in Fall 2021, and who receive a WA in that course, are fully reimbursed for the cost of that course.</w:t>
       </w:r>
     </w:p>
     <w:p>
@@ -5921,27 +5352,7 @@
           <w:sz w:val="24"/>
           <w:szCs w:val="24"/>
         </w:rPr>
-        <w:t xml:space="preserve">That students whose course modality of instruction changed from on-line to hybrid in </w:t>
-      </w:r>
-      <w:proofErr w:type="gramStart"/>
-      <w:r>
-        <w:rPr>
-          <w:rFonts w:ascii="Times New Roman" w:eastAsia="Times New Roman" w:hAnsi="Times New Roman"/>
-          <w:color w:val="000000" w:themeColor="text1"/>
-          <w:sz w:val="24"/>
-          <w:szCs w:val="24"/>
-        </w:rPr>
-        <w:t>Fall</w:t>
-      </w:r>
-      <w:proofErr w:type="gramEnd"/>
-      <w:r>
-        <w:rPr>
-          <w:rFonts w:ascii="Times New Roman" w:eastAsia="Times New Roman" w:hAnsi="Times New Roman"/>
-          <w:color w:val="000000" w:themeColor="text1"/>
-          <w:sz w:val="24"/>
-          <w:szCs w:val="24"/>
-        </w:rPr>
-        <w:t xml:space="preserve"> 2021, and who receive a WA, be given special consideration for Financial Aid and Excelsior Grants.</w:t>
+        <w:t>That students whose course modality of instruction changed from on-line to hybrid in Fall 2021, and who receive a WA, be given special consideration for Financial Aid and Excelsior Grants.</w:t>
       </w:r>
     </w:p>
     <w:p>
@@ -6057,14 +5468,14 @@
         <w:rPr>
           <w:rFonts w:ascii="Times New Roman" w:hAnsi="Times New Roman"/>
         </w:rPr>
-        <w:t xml:space="preserve"> to CSI in his role as interim Associate Provost for Research, Graduate Studies, and Institutional Effectiveness. Dante comes to us from John Jay, </w:t>
+        <w:t xml:space="preserve"> to CSI in his role as interim Associate Provost for Research, Graduate Studies, and Institutional Effectiveness. Dante comes to us from John Jay, and started to work immediately on helping to formulate and craft our Middle States self-study document, </w:t>
       </w:r>
       <w:r>
         <w:rPr>
           <w:rFonts w:ascii="Times New Roman" w:hAnsi="Times New Roman"/>
         </w:rPr>
         <w:lastRenderedPageBreak/>
-        <w:t xml:space="preserve">and started to work immediately on helping to formulate and craft our Middle States self-study document, a draft of which is due to the Chair of our visiting team in Mid-November. Hopefully many of you will be meeting Dante in the coming weeks. </w:t>
+        <w:t xml:space="preserve">a draft of which is due to the Chair of our visiting team in Mid-November. Hopefully many of you will be meeting Dante in the coming weeks. </w:t>
       </w:r>
     </w:p>
     <w:p>
@@ -6124,21 +5535,7 @@
         <w:rPr>
           <w:rFonts w:ascii="Times New Roman" w:hAnsi="Times New Roman"/>
         </w:rPr>
-        <w:t xml:space="preserve">For the </w:t>
-      </w:r>
-      <w:proofErr w:type="gramStart"/>
-      <w:r>
-        <w:rPr>
-          <w:rFonts w:ascii="Times New Roman" w:hAnsi="Times New Roman"/>
-        </w:rPr>
-        <w:t>Spring</w:t>
-      </w:r>
-      <w:proofErr w:type="gramEnd"/>
-      <w:r>
-        <w:rPr>
-          <w:rFonts w:ascii="Times New Roman" w:hAnsi="Times New Roman"/>
-        </w:rPr>
-        <w:t xml:space="preserve">, all students at CSI will need to be vaccinated, and we are planning for the large majority of courses to be taught in person, with a smaller number remaining in hybrid or online modes. Classes that remain online and in hybrid mode will be in that format for pedagogical reasons and, as is long-standing practice, mode of instruction will be determined by consultation between Deans and Chairs. </w:t>
+        <w:t xml:space="preserve">For the Spring, all students at CSI will need to be vaccinated, and we are planning for the large majority of courses to be taught in person, with a smaller number remaining in hybrid or online modes. Classes that remain online and in hybrid mode will be in that format for pedagogical reasons and, as is long-standing practice, mode of instruction will be determined by consultation between Deans and Chairs. </w:t>
       </w:r>
     </w:p>
     <w:p>
@@ -6179,49 +5576,33 @@
           <w:rFonts w:ascii="Times New Roman" w:hAnsi="Times New Roman"/>
           <w:u w:val="single"/>
         </w:rPr>
-        <w:t xml:space="preserve">Tastes </w:t>
-      </w:r>
-      <w:proofErr w:type="gramStart"/>
+        <w:t>Tastes Like War</w:t>
+      </w:r>
+      <w:r>
+        <w:rPr>
+          <w:rFonts w:ascii="Times New Roman" w:hAnsi="Times New Roman"/>
+        </w:rPr>
+        <w:t xml:space="preserve">, and Professor </w:t>
+      </w:r>
+      <w:proofErr w:type="spellStart"/>
+      <w:r>
+        <w:rPr>
+          <w:rFonts w:ascii="Times New Roman" w:hAnsi="Times New Roman"/>
+        </w:rPr>
+        <w:t>Cerpa’s</w:t>
+      </w:r>
+      <w:proofErr w:type="spellEnd"/>
+      <w:r>
+        <w:rPr>
+          <w:rFonts w:ascii="Times New Roman" w:hAnsi="Times New Roman"/>
+        </w:rPr>
+        <w:t xml:space="preserve"> was for his book of poetry, </w:t>
+      </w:r>
       <w:r>
         <w:rPr>
           <w:rFonts w:ascii="Times New Roman" w:hAnsi="Times New Roman"/>
           <w:u w:val="single"/>
         </w:rPr>
-        <w:t>Like</w:t>
-      </w:r>
-      <w:proofErr w:type="gramEnd"/>
-      <w:r>
-        <w:rPr>
-          <w:rFonts w:ascii="Times New Roman" w:hAnsi="Times New Roman"/>
-          <w:u w:val="single"/>
-        </w:rPr>
-        <w:t xml:space="preserve"> War</w:t>
-      </w:r>
-      <w:r>
-        <w:rPr>
-          <w:rFonts w:ascii="Times New Roman" w:hAnsi="Times New Roman"/>
-        </w:rPr>
-        <w:t xml:space="preserve">, and Professor </w:t>
-      </w:r>
-      <w:proofErr w:type="spellStart"/>
-      <w:r>
-        <w:rPr>
-          <w:rFonts w:ascii="Times New Roman" w:hAnsi="Times New Roman"/>
-        </w:rPr>
-        <w:t>Cerpa’s</w:t>
-      </w:r>
-      <w:proofErr w:type="spellEnd"/>
-      <w:r>
-        <w:rPr>
-          <w:rFonts w:ascii="Times New Roman" w:hAnsi="Times New Roman"/>
-        </w:rPr>
-        <w:t xml:space="preserve"> was for his book of poetry, </w:t>
-      </w:r>
-      <w:r>
-        <w:rPr>
-          <w:rFonts w:ascii="Times New Roman" w:hAnsi="Times New Roman"/>
-          <w:u w:val="single"/>
-        </w:rPr>
         <w:t>The Vault</w:t>
       </w:r>
       <w:r>
@@ -6248,21 +5629,7 @@
         <w:rPr>
           <w:rFonts w:ascii="Times New Roman" w:hAnsi="Times New Roman"/>
         </w:rPr>
-        <w:t xml:space="preserve">In Psychology, Assistant Professor </w:t>
-      </w:r>
-      <w:proofErr w:type="spellStart"/>
-      <w:r>
-        <w:rPr>
-          <w:rFonts w:ascii="Times New Roman" w:hAnsi="Times New Roman"/>
-        </w:rPr>
-        <w:t>Leora</w:t>
-      </w:r>
-      <w:proofErr w:type="spellEnd"/>
-      <w:r>
-        <w:rPr>
-          <w:rFonts w:ascii="Times New Roman" w:hAnsi="Times New Roman"/>
-        </w:rPr>
-        <w:t xml:space="preserve"> </w:t>
+        <w:t xml:space="preserve">In Psychology, Assistant Professor Leora </w:t>
       </w:r>
       <w:proofErr w:type="spellStart"/>
       <w:r>
@@ -6312,7 +5679,7 @@
 </file>
 
 <file path=word/numbering.xml><?xml version="1.0" encoding="utf-8"?>
-<w:numbering xmlns:wpc="http://schemas.microsoft.com/office/word/2010/wordprocessingCanvas" xmlns:cx="http://schemas.microsoft.com/office/drawing/2014/chartex" xmlns:cx1="http://schemas.microsoft.com/office/drawing/2015/9/8/chartex" xmlns:mc="http://schemas.openxmlformats.org/markup-compatibility/2006" xmlns:o="urn:schemas-microsoft-com:office:office" xmlns:r="http://schemas.openxmlformats.org/officeDocument/2006/relationships" xmlns:m="http://schemas.openxmlformats.org/officeDocument/2006/math" xmlns:v="urn:schemas-microsoft-com:vml" xmlns:wp14="http://schemas.microsoft.com/office/word/2010/wordprocessingDrawing" xmlns:wp="http://schemas.openxmlformats.org/drawingml/2006/wordprocessingDrawing" xmlns:w10="urn:schemas-microsoft-com:office:word" xmlns:w="http://schemas.openxmlformats.org/wordprocessingml/2006/main" xmlns:w14="http://schemas.microsoft.com/office/word/2010/wordml" xmlns:w15="http://schemas.microsoft.com/office/word/2012/wordml" xmlns:w16se="http://schemas.microsoft.com/office/word/2015/wordml/symex" xmlns:wpg="http://schemas.microsoft.com/office/word/2010/wordprocessingGroup" xmlns:wpi="http://schemas.microsoft.com/office/word/2010/wordprocessingInk" xmlns:wne="http://schemas.microsoft.com/office/word/2006/wordml" xmlns:wps="http://schemas.microsoft.com/office/word/2010/wordprocessingShape" mc:Ignorable="w14 w15 w16se wp14">
+<w:numbering xmlns:wpc="http://schemas.microsoft.com/office/word/2010/wordprocessingCanvas" xmlns:cx="http://schemas.microsoft.com/office/drawing/2014/chartex" xmlns:cx1="http://schemas.microsoft.com/office/drawing/2015/9/8/chartex" xmlns:cx2="http://schemas.microsoft.com/office/drawing/2015/10/21/chartex" xmlns:cx3="http://schemas.microsoft.com/office/drawing/2016/5/9/chartex" xmlns:cx4="http://schemas.microsoft.com/office/drawing/2016/5/10/chartex" xmlns:cx5="http://schemas.microsoft.com/office/drawing/2016/5/11/chartex" xmlns:cx6="http://schemas.microsoft.com/office/drawing/2016/5/12/chartex" xmlns:cx7="http://schemas.microsoft.com/office/drawing/2016/5/13/chartex" xmlns:cx8="http://schemas.microsoft.com/office/drawing/2016/5/14/chartex" xmlns:mc="http://schemas.openxmlformats.org/markup-compatibility/2006" xmlns:aink="http://schemas.microsoft.com/office/drawing/2016/ink" xmlns:am3d="http://schemas.microsoft.com/office/drawing/2017/model3d" xmlns:o="urn:schemas-microsoft-com:office:office" xmlns:r="http://schemas.openxmlformats.org/officeDocument/2006/relationships" xmlns:m="http://schemas.openxmlformats.org/officeDocument/2006/math" xmlns:v="urn:schemas-microsoft-com:vml" xmlns:wp14="http://schemas.microsoft.com/office/word/2010/wordprocessingDrawing" xmlns:wp="http://schemas.openxmlformats.org/drawingml/2006/wordprocessingDrawing" xmlns:w10="urn:schemas-microsoft-com:office:word" xmlns:w="http://schemas.openxmlformats.org/wordprocessingml/2006/main" xmlns:w14="http://schemas.microsoft.com/office/word/2010/wordml" xmlns:w15="http://schemas.microsoft.com/office/word/2012/wordml" xmlns:w16cex="http://schemas.microsoft.com/office/word/2018/wordml/cex" xmlns:w16cid="http://schemas.microsoft.com/office/word/2016/wordml/cid" xmlns:w16="http://schemas.microsoft.com/office/word/2018/wordml" xmlns:w16sdtdh="http://schemas.microsoft.com/office/word/2020/wordml/sdtdatahash" xmlns:w16se="http://schemas.microsoft.com/office/word/2015/wordml/symex" xmlns:wpg="http://schemas.microsoft.com/office/word/2010/wordprocessingGroup" xmlns:wpi="http://schemas.microsoft.com/office/word/2010/wordprocessingInk" xmlns:wne="http://schemas.microsoft.com/office/word/2006/wordml" xmlns:wps="http://schemas.microsoft.com/office/word/2010/wordprocessingShape" mc:Ignorable="w14 w15 w16se w16cid w16 w16cex w16sdtdh wp14">
   <w:abstractNum w:abstractNumId="0" w15:restartNumberingAfterBreak="0">
     <w:nsid w:val="0571667E"/>
     <w:multiLevelType w:val="hybridMultilevel"/>
@@ -6961,7 +6328,7 @@
 </file>
 
 <file path=word/styles.xml><?xml version="1.0" encoding="utf-8"?>
-<w:styles xmlns:mc="http://schemas.openxmlformats.org/markup-compatibility/2006" xmlns:r="http://schemas.openxmlformats.org/officeDocument/2006/relationships" xmlns:w="http://schemas.openxmlformats.org/wordprocessingml/2006/main" xmlns:w14="http://schemas.microsoft.com/office/word/2010/wordml" xmlns:w15="http://schemas.microsoft.com/office/word/2012/wordml" xmlns:w16se="http://schemas.microsoft.com/office/word/2015/wordml/symex" mc:Ignorable="w14 w15 w16se">
+<w:styles xmlns:mc="http://schemas.openxmlformats.org/markup-compatibility/2006" xmlns:r="http://schemas.openxmlformats.org/officeDocument/2006/relationships" xmlns:w="http://schemas.openxmlformats.org/wordprocessingml/2006/main" xmlns:w14="http://schemas.microsoft.com/office/word/2010/wordml" xmlns:w15="http://schemas.microsoft.com/office/word/2012/wordml" xmlns:w16cex="http://schemas.microsoft.com/office/word/2018/wordml/cex" xmlns:w16cid="http://schemas.microsoft.com/office/word/2016/wordml/cid" xmlns:w16="http://schemas.microsoft.com/office/word/2018/wordml" xmlns:w16sdtdh="http://schemas.microsoft.com/office/word/2020/wordml/sdtdatahash" xmlns:w16se="http://schemas.microsoft.com/office/word/2015/wordml/symex" mc:Ignorable="w14 w15 w16se w16cid w16 w16cex w16sdtdh">
   <w:docDefaults>
     <w:rPrDefault>
       <w:rPr>
@@ -6977,7 +6344,7 @@
       </w:pPr>
     </w:pPrDefault>
   </w:docDefaults>
-  <w:latentStyles w:defLockedState="0" w:defUIPriority="99" w:defSemiHidden="0" w:defUnhideWhenUsed="0" w:defQFormat="0" w:count="371">
+  <w:latentStyles w:defLockedState="0" w:defUIPriority="99" w:defSemiHidden="0" w:defUnhideWhenUsed="0" w:defQFormat="0" w:count="376">
     <w:lsdException w:name="Normal" w:uiPriority="0" w:qFormat="1"/>
     <w:lsdException w:name="heading 1" w:uiPriority="9" w:qFormat="1"/>
     <w:lsdException w:name="heading 2" w:semiHidden="1" w:uiPriority="9" w:unhideWhenUsed="1" w:qFormat="1"/>
@@ -7083,7 +6450,6 @@
     <w:lsdException w:name="HTML Sample" w:semiHidden="1" w:unhideWhenUsed="1"/>
     <w:lsdException w:name="HTML Typewriter" w:semiHidden="1" w:unhideWhenUsed="1"/>
     <w:lsdException w:name="HTML Variable" w:semiHidden="1" w:unhideWhenUsed="1"/>
-    <w:lsdException w:name="Normal Table" w:semiHidden="1" w:unhideWhenUsed="1"/>
     <w:lsdException w:name="annotation subject" w:semiHidden="1" w:unhideWhenUsed="1"/>
     <w:lsdException w:name="No List" w:semiHidden="1" w:unhideWhenUsed="1"/>
     <w:lsdException w:name="Outline List 1" w:semiHidden="1" w:unhideWhenUsed="1"/>
@@ -7126,11 +6492,8 @@
     <w:lsdException w:name="Table Contemporary" w:semiHidden="1" w:unhideWhenUsed="1"/>
     <w:lsdException w:name="Table Elegant" w:semiHidden="1" w:unhideWhenUsed="1"/>
     <w:lsdException w:name="Table Professional" w:semiHidden="1" w:unhideWhenUsed="1"/>
-    <w:lsdException w:name="Table Subtle 1" w:semiHidden="1" w:unhideWhenUsed="1"/>
     <w:lsdException w:name="Table Subtle 2" w:semiHidden="1" w:unhideWhenUsed="1"/>
     <w:lsdException w:name="Table Web 1" w:semiHidden="1" w:unhideWhenUsed="1"/>
-    <w:lsdException w:name="Table Web 2" w:semiHidden="1" w:unhideWhenUsed="1"/>
-    <w:lsdException w:name="Table Web 3" w:semiHidden="1" w:unhideWhenUsed="1"/>
     <w:lsdException w:name="Balloon Text" w:semiHidden="1" w:unhideWhenUsed="1"/>
     <w:lsdException w:name="Table Grid" w:uiPriority="39"/>
     <w:lsdException w:name="Table Theme" w:semiHidden="1" w:unhideWhenUsed="1"/>
@@ -7349,6 +6712,11 @@
     <w:lsdException w:name="List Table 5 Dark Accent 6" w:uiPriority="50"/>
     <w:lsdException w:name="List Table 6 Colorful Accent 6" w:uiPriority="51"/>
     <w:lsdException w:name="List Table 7 Colorful Accent 6" w:uiPriority="52"/>
+    <w:lsdException w:name="Mention" w:semiHidden="1" w:unhideWhenUsed="1"/>
+    <w:lsdException w:name="Smart Hyperlink" w:semiHidden="1" w:unhideWhenUsed="1"/>
+    <w:lsdException w:name="Hashtag" w:semiHidden="1" w:unhideWhenUsed="1"/>
+    <w:lsdException w:name="Unresolved Mention" w:semiHidden="1" w:unhideWhenUsed="1"/>
+    <w:lsdException w:name="Smart Link" w:semiHidden="1" w:unhideWhenUsed="1"/>
   </w:latentStyles>
   <w:style w:type="paragraph" w:default="1" w:styleId="Normal">
     <w:name w:val="Normal"/>

</xml_diff>